<commit_message>
Format readme.md and add first screenshots.
</commit_message>
<xml_diff>
--- a/src/Resources/Custom TypeEditor Template.docx
+++ b/src/Resources/Custom TypeEditor Template.docx
@@ -7,146 +7,1527 @@
         <w:pStyle w:val="Title"/>
       </w:pPr>
       <w:r>
-        <w:t xml:space="preserve">Custom </w:t>
-      </w:r>
-      <w:proofErr w:type="spellStart"/>
-      <w:r>
-        <w:t>TypeEditor</w:t>
-      </w:r>
-      <w:proofErr w:type="spellEnd"/>
-      <w:r>
-        <w:t xml:space="preserve"> Template </w:t>
-      </w:r>
-    </w:p>
-    <w:p>
-      <w:r>
-        <w:t xml:space="preserve">Since .NET 3.1 started to support the WinForms Runtime, </w:t>
-      </w:r>
-      <w:r>
-        <w:t>a new WinForms designer was needed to support .NET applications. The work required a near-complete rearchitecting of the designer, as we responded to the differences between .NET and the .NET Framework based WinForms designer everyone knows and loves.</w:t>
-      </w:r>
-    </w:p>
-    <w:p>
-      <w:r>
-        <w:t>Until we added support for .NET Core applications there was only a single process, devenv.exe, that both the Visual Studio environment and the application being designed ran within. But .NET Framework and .NET Core can’t both run together within devenv.exe, and as a result we had to take the designer out of process, thus we called the new designer – WinForms Out of Process Designer (or OOP designer for short).</w:t>
-      </w:r>
-      <w:r>
-        <w:t xml:space="preserve"> We call the existing process – the process that Visual Studio runs in – the client process, and the process which shows the actual Form at Design time, the server process, which we call </w:t>
+        <w:t>Custom Type</w:t>
+      </w:r>
+      <w:r>
+        <w:t xml:space="preserve"> </w:t>
+      </w:r>
+      <w:r>
+        <w:t>Editor Template</w:t>
+      </w:r>
+    </w:p>
+    <w:p>
+      <w:pPr>
+        <w:pStyle w:val="Heading1"/>
+      </w:pPr>
+      <w:r>
+        <w:t>Building the Solution Template Package</w:t>
+      </w:r>
+    </w:p>
+    <w:p>
+      <w:r>
+        <w:t>A Type Editor</w:t>
+      </w:r>
+      <w:r>
+        <w:t xml:space="preserve"> for the modern</w:t>
+      </w:r>
+      <w:r>
+        <w:t xml:space="preserve"> out-of-process WinForms</w:t>
+      </w:r>
+      <w:r>
+        <w:t xml:space="preserve"> Designer</w:t>
+      </w:r>
+      <w:r>
+        <w:t xml:space="preserve"> is built from several projects. The section </w:t>
       </w:r>
       <w:r>
         <w:rPr>
           <w:i/>
           <w:iCs/>
         </w:rPr>
-        <w:t>DesignToolsServer</w:t>
-      </w:r>
-      <w:r>
-        <w:t>.</w:t>
-      </w:r>
-    </w:p>
-    <w:p>
-      <w:pPr>
-        <w:pStyle w:val="Heading1"/>
-      </w:pPr>
-      <w:r>
-        <w:t>Enter the DesignToolsServer</w:t>
-      </w:r>
-    </w:p>
-    <w:p>
-      <w:r>
-        <w:t>While simple Control Designer scenarios like Type Converter</w:t>
-      </w:r>
-      <w:r>
-        <w:t>s</w:t>
-      </w:r>
-      <w:r>
-        <w:t xml:space="preserve">, Action Lists or </w:t>
-      </w:r>
-      <w:proofErr w:type="spellStart"/>
-      <w:r>
-        <w:t>CodeDom</w:t>
-      </w:r>
-      <w:proofErr w:type="spellEnd"/>
-      <w:r>
-        <w:t xml:space="preserve"> Serializer</w:t>
-      </w:r>
-      <w:r>
-        <w:t>s</w:t>
-      </w:r>
-      <w:r>
-        <w:t xml:space="preserve"> don’t need any substantial rewrites, Type Editors are a different beast altogether. </w:t>
-      </w:r>
-    </w:p>
-    <w:p>
-      <w:r>
-        <w:t>To illustrate the problem created by introducing this DesignToolsServer as a dedicated server process, l</w:t>
-      </w:r>
-      <w:r>
-        <w:t xml:space="preserve">et’s </w:t>
-      </w:r>
-      <w:r>
-        <w:t xml:space="preserve">look at a typical </w:t>
-      </w:r>
-      <w:r>
-        <w:t>t</w:t>
-      </w:r>
-      <w:r>
-        <w:t xml:space="preserve">ype </w:t>
-      </w:r>
-      <w:r>
-        <w:t>e</w:t>
-      </w:r>
-      <w:r>
-        <w:t xml:space="preserve">ditor for any </w:t>
-      </w:r>
-      <w:r>
-        <w:t>image processing control property</w:t>
-      </w:r>
-      <w:r>
-        <w:t xml:space="preserve"> </w:t>
-      </w:r>
-      <w:r>
-        <w:t xml:space="preserve">like </w:t>
-      </w:r>
-      <w:r>
-        <w:t xml:space="preserve">the Button’s </w:t>
-      </w:r>
-      <w:proofErr w:type="spellStart"/>
+        <w:t>Introduction to the Template Solution</w:t>
+      </w:r>
+      <w:r>
+        <w:t xml:space="preserve"> gives all the necessary background information in detail. What’s important for building the templates: There are 2 </w:t>
+      </w:r>
+      <w:r>
+        <w:t xml:space="preserve">Visual Studio </w:t>
+      </w:r>
+      <w:r>
+        <w:t>Solutions in the repo which represent a working type editor, both in C# and in Visual Basic.</w:t>
+      </w:r>
+      <w:r>
+        <w:t xml:space="preserve"> This solution is in the path </w:t>
+      </w:r>
       <w:r>
         <w:rPr>
           <w:i/>
           <w:iCs/>
         </w:rPr>
-        <w:t>BackgroundImage</w:t>
-      </w:r>
-      <w:proofErr w:type="spellEnd"/>
-      <w:r>
-        <w:t xml:space="preserve"> property:</w:t>
-      </w:r>
-      <w:r>
-        <w:t xml:space="preserve"> While the actual Image that you picked will be rendered on </w:t>
-      </w:r>
-      <w:r>
-        <w:t xml:space="preserve">a </w:t>
-      </w:r>
-      <w:r>
-        <w:t xml:space="preserve">Button in the Server process, the dialog you picked it </w:t>
-      </w:r>
+        <w:t>winforms-designer-extensibility\Templates\TypeEditor\src\TemplateSolutions</w:t>
+      </w:r>
+      <w:r>
+        <w:t>.</w:t>
+      </w:r>
+    </w:p>
+    <w:p>
+      <w:r>
+        <w:rPr>
+          <w:noProof/>
+        </w:rPr>
+        <w:drawing>
+          <wp:inline distT="0" distB="0" distL="0" distR="0" wp14:anchorId="2E72659C" wp14:editId="3C07F39E">
+            <wp:extent cx="2761712" cy="2197968"/>
+            <wp:effectExtent l="0" t="0" r="635" b="0"/>
+            <wp:docPr id="1" name="Picture 1" descr="Text&#10;&#10;Description automatically generated"/>
+            <wp:cNvGraphicFramePr>
+              <a:graphicFrameLocks xmlns:a="http://schemas.openxmlformats.org/drawingml/2006/main" noChangeAspect="1"/>
+            </wp:cNvGraphicFramePr>
+            <a:graphic xmlns:a="http://schemas.openxmlformats.org/drawingml/2006/main">
+              <a:graphicData uri="http://schemas.openxmlformats.org/drawingml/2006/picture">
+                <pic:pic xmlns:pic="http://schemas.openxmlformats.org/drawingml/2006/picture">
+                  <pic:nvPicPr>
+                    <pic:cNvPr id="1" name="Picture 1" descr="Text&#10;&#10;Description automatically generated"/>
+                    <pic:cNvPicPr/>
+                  </pic:nvPicPr>
+                  <pic:blipFill>
+                    <a:blip r:embed="rId5"/>
+                    <a:stretch>
+                      <a:fillRect/>
+                    </a:stretch>
+                  </pic:blipFill>
+                  <pic:spPr>
+                    <a:xfrm>
+                      <a:off x="0" y="0"/>
+                      <a:ext cx="2772007" cy="2206162"/>
+                    </a:xfrm>
+                    <a:prstGeom prst="rect">
+                      <a:avLst/>
+                    </a:prstGeom>
+                  </pic:spPr>
+                </pic:pic>
+              </a:graphicData>
+            </a:graphic>
+          </wp:inline>
+        </w:drawing>
+      </w:r>
+      <w:r>
+        <w:br/>
+        <w:t>(templateSolutionItems.png)</w:t>
+      </w:r>
+    </w:p>
+    <w:p>
+      <w:r>
+        <w:t>These solutions provide</w:t>
+      </w:r>
+      <w:r>
+        <w:t>:</w:t>
+      </w:r>
+    </w:p>
+    <w:p>
+      <w:pPr>
+        <w:pStyle w:val="ListParagraph"/>
+        <w:numPr>
+          <w:ilvl w:val="0"/>
+          <w:numId w:val="3"/>
+        </w:numPr>
+      </w:pPr>
+      <w:r>
+        <w:t xml:space="preserve">A WinForms .NET 6 </w:t>
+      </w:r>
+      <w:r>
+        <w:t>c</w:t>
+      </w:r>
+      <w:r>
+        <w:t xml:space="preserve">ustom </w:t>
+      </w:r>
+      <w:r>
+        <w:t>c</w:t>
+      </w:r>
+      <w:r>
+        <w:t xml:space="preserve">ontrol </w:t>
+      </w:r>
+      <w:r>
+        <w:t>p</w:t>
+      </w:r>
+      <w:r>
+        <w:t>roject named</w:t>
+      </w:r>
+      <w:r>
+        <w:t xml:space="preserve"> </w:t>
+      </w:r>
+      <w:proofErr w:type="spellStart"/>
       <w:r>
         <w:rPr>
           <w:i/>
           <w:iCs/>
         </w:rPr>
-        <w:t>with</w:t>
-      </w:r>
+        <w:t>CustomControlLibrary</w:t>
+      </w:r>
+      <w:proofErr w:type="spellEnd"/>
+      <w:r>
+        <w:t xml:space="preserve"> which </w:t>
+      </w:r>
+      <w:r>
+        <w:t>holds</w:t>
+      </w:r>
+      <w:r>
+        <w:t xml:space="preserve"> the actual custom control. The custom control’s only purpose is to render the content of a composite type</w:t>
+      </w:r>
+      <w:r>
+        <w:t xml:space="preserve"> named </w:t>
+      </w:r>
+      <w:proofErr w:type="spellStart"/>
       <w:r>
         <w:rPr>
           <w:i/>
           <w:iCs/>
         </w:rPr>
+        <w:t>CustomPropertyStore</w:t>
+      </w:r>
+      <w:proofErr w:type="spellEnd"/>
+      <w:r>
+        <w:t xml:space="preserve">, which </w:t>
+      </w:r>
+      <w:r>
+        <w:t>is just the composition of a bunch of properties of different types.</w:t>
+      </w:r>
+      <w:r>
+        <w:br/>
+      </w:r>
+      <w:r>
+        <w:br/>
+      </w:r>
+      <w:r>
+        <w:rPr>
+          <w:noProof/>
+        </w:rPr>
+        <w:drawing>
+          <wp:inline distT="0" distB="0" distL="0" distR="0" wp14:anchorId="7C2A1FB5" wp14:editId="1C7F9DB7">
+            <wp:extent cx="4667777" cy="2026693"/>
+            <wp:effectExtent l="0" t="0" r="0" b="0"/>
+            <wp:docPr id="3" name="Picture 3" descr="Graphical user interface, application, Word&#10;&#10;Description automatically generated"/>
+            <wp:cNvGraphicFramePr>
+              <a:graphicFrameLocks xmlns:a="http://schemas.openxmlformats.org/drawingml/2006/main" noChangeAspect="1"/>
+            </wp:cNvGraphicFramePr>
+            <a:graphic xmlns:a="http://schemas.openxmlformats.org/drawingml/2006/main">
+              <a:graphicData uri="http://schemas.openxmlformats.org/drawingml/2006/picture">
+                <pic:pic xmlns:pic="http://schemas.openxmlformats.org/drawingml/2006/picture">
+                  <pic:nvPicPr>
+                    <pic:cNvPr id="3" name="Picture 3" descr="Graphical user interface, application, Word&#10;&#10;Description automatically generated"/>
+                    <pic:cNvPicPr/>
+                  </pic:nvPicPr>
+                  <pic:blipFill>
+                    <a:blip r:embed="rId6"/>
+                    <a:stretch>
+                      <a:fillRect/>
+                    </a:stretch>
+                  </pic:blipFill>
+                  <pic:spPr>
+                    <a:xfrm>
+                      <a:off x="0" y="0"/>
+                      <a:ext cx="4675312" cy="2029965"/>
+                    </a:xfrm>
+                    <a:prstGeom prst="rect">
+                      <a:avLst/>
+                    </a:prstGeom>
+                  </pic:spPr>
+                </pic:pic>
+              </a:graphicData>
+            </a:graphic>
+          </wp:inline>
+        </w:drawing>
+      </w:r>
+      <w:r>
+        <w:br/>
+      </w:r>
+    </w:p>
+    <w:p>
+      <w:pPr>
+        <w:pStyle w:val="ListParagraph"/>
+        <w:numPr>
+          <w:ilvl w:val="0"/>
+          <w:numId w:val="3"/>
+        </w:numPr>
+      </w:pPr>
+      <w:r>
+        <w:t xml:space="preserve">Three projects which make up the Control Designer: </w:t>
+      </w:r>
+    </w:p>
+    <w:p>
+      <w:pPr>
+        <w:pStyle w:val="ListParagraph"/>
+        <w:numPr>
+          <w:ilvl w:val="1"/>
+          <w:numId w:val="3"/>
+        </w:numPr>
+      </w:pPr>
+      <w:r>
+        <w:lastRenderedPageBreak/>
+        <w:t xml:space="preserve">The </w:t>
+      </w:r>
+      <w:proofErr w:type="spellStart"/>
+      <w:r>
+        <w:rPr>
+          <w:i/>
+          <w:iCs/>
+        </w:rPr>
+        <w:t>CustomControlLibrary.Client</w:t>
+      </w:r>
+      <w:proofErr w:type="spellEnd"/>
+      <w:r>
+        <w:t xml:space="preserve"> project which targets the same .NET Framework version as Visual Studio (in the sample .NET Framework 4.7.2)</w:t>
+      </w:r>
+      <w:r>
+        <w:t>.</w:t>
+      </w:r>
+      <w:r>
         <w:t xml:space="preserve"> </w:t>
       </w:r>
       <w:r>
+        <w:t xml:space="preserve">It </w:t>
+      </w:r>
+      <w:r>
+        <w:t>holds the actual WinForms type editor, the type editor’s UI, and the client-side view model.</w:t>
+      </w:r>
+    </w:p>
+    <w:p>
+      <w:pPr>
+        <w:pStyle w:val="ListParagraph"/>
+        <w:numPr>
+          <w:ilvl w:val="1"/>
+          <w:numId w:val="3"/>
+        </w:numPr>
+      </w:pPr>
+      <w:r>
+        <w:t xml:space="preserve">The </w:t>
+      </w:r>
+      <w:proofErr w:type="spellStart"/>
+      <w:r>
+        <w:rPr>
+          <w:i/>
+          <w:iCs/>
+        </w:rPr>
+        <w:t>CustomControlLibrary.Server</w:t>
+      </w:r>
+      <w:proofErr w:type="spellEnd"/>
+      <w:r>
+        <w:t xml:space="preserve"> project, which targets .NET 6. It holds the actual </w:t>
+      </w:r>
+      <w:r>
+        <w:t>c</w:t>
+      </w:r>
+      <w:r>
+        <w:t xml:space="preserve">ontrol </w:t>
+      </w:r>
+      <w:r>
+        <w:t>d</w:t>
+      </w:r>
+      <w:r>
+        <w:t xml:space="preserve">esigner, a custom </w:t>
+      </w:r>
+      <w:proofErr w:type="spellStart"/>
+      <w:r>
+        <w:t>CodeDom</w:t>
+      </w:r>
+      <w:proofErr w:type="spellEnd"/>
+      <w:r>
+        <w:t xml:space="preserve"> s</w:t>
+      </w:r>
+      <w:r>
+        <w:t xml:space="preserve">erializer which </w:t>
+      </w:r>
+      <w:r>
+        <w:t>determines</w:t>
+      </w:r>
+      <w:r>
+        <w:t xml:space="preserve"> the necessary steps to generate custom property code for </w:t>
+      </w:r>
+      <w:r>
+        <w:t>`</w:t>
+      </w:r>
+      <w:proofErr w:type="spellStart"/>
+      <w:r>
+        <w:t>InitializeComponent</w:t>
+      </w:r>
+      <w:proofErr w:type="spellEnd"/>
+      <w:r>
+        <w:t>`</w:t>
+      </w:r>
+      <w:r>
+        <w:t xml:space="preserve">, a </w:t>
+      </w:r>
+      <w:r>
+        <w:t>d</w:t>
+      </w:r>
+      <w:r>
+        <w:t xml:space="preserve">esigner </w:t>
+      </w:r>
+      <w:r>
+        <w:t>a</w:t>
+      </w:r>
+      <w:r>
+        <w:t xml:space="preserve">ction </w:t>
+      </w:r>
+      <w:r>
+        <w:t>l</w:t>
+      </w:r>
+      <w:r>
+        <w:t>ist implementation for the control</w:t>
+      </w:r>
+      <w:r>
+        <w:t xml:space="preserve"> (see screenshot above) and finally</w:t>
+      </w:r>
+      <w:r>
+        <w:t xml:space="preserve"> a couple of methods </w:t>
+      </w:r>
+      <w:r>
+        <w:t xml:space="preserve">in the server-side view model </w:t>
+      </w:r>
+      <w:r>
+        <w:t>which are called by the client to control aspects of the UI.</w:t>
+      </w:r>
+    </w:p>
+    <w:p>
+      <w:pPr>
+        <w:pStyle w:val="ListParagraph"/>
+        <w:numPr>
+          <w:ilvl w:val="1"/>
+          <w:numId w:val="3"/>
+        </w:numPr>
+      </w:pPr>
+      <w:r>
+        <w:t xml:space="preserve">The </w:t>
+      </w:r>
+      <w:proofErr w:type="spellStart"/>
+      <w:r>
+        <w:rPr>
+          <w:i/>
+          <w:iCs/>
+        </w:rPr>
+        <w:t>CustomControlLibrary.Protocol</w:t>
+      </w:r>
+      <w:proofErr w:type="spellEnd"/>
+      <w:r>
+        <w:t xml:space="preserve"> project which holds all the classes which are necessary to handle the communication between the client and the server process.</w:t>
+      </w:r>
+    </w:p>
+    <w:p>
+      <w:pPr>
+        <w:pStyle w:val="ListParagraph"/>
+        <w:numPr>
+          <w:ilvl w:val="0"/>
+          <w:numId w:val="3"/>
+        </w:numPr>
+      </w:pPr>
+      <w:r>
+        <w:t xml:space="preserve">A Package project named </w:t>
+      </w:r>
+      <w:proofErr w:type="spellStart"/>
+      <w:r>
+        <w:rPr>
+          <w:i/>
+          <w:iCs/>
+        </w:rPr>
+        <w:t>CustomControlLibrary.Package</w:t>
+      </w:r>
+      <w:proofErr w:type="spellEnd"/>
+      <w:r>
+        <w:t>, which packs the binaries of all those projects in a special structure as a NuGet project, so they can be loaded by the WinForms Designer in the individual client and server processes.</w:t>
+      </w:r>
+    </w:p>
+    <w:p>
+      <w:pPr>
+        <w:pStyle w:val="ListParagraph"/>
+        <w:numPr>
+          <w:ilvl w:val="0"/>
+          <w:numId w:val="3"/>
+        </w:numPr>
+      </w:pPr>
+      <w:r>
+        <w:t xml:space="preserve">A .NET 6 WinForms project named </w:t>
+      </w:r>
+      <w:proofErr w:type="spellStart"/>
+      <w:r>
+        <w:rPr>
+          <w:i/>
+          <w:iCs/>
+        </w:rPr>
+        <w:t>CustomTypeEditorTest</w:t>
+      </w:r>
+      <w:proofErr w:type="spellEnd"/>
+      <w:r>
+        <w:t xml:space="preserve"> to test the control and its design-time functionality.</w:t>
+      </w:r>
+    </w:p>
+    <w:p>
+      <w:r>
+        <w:t xml:space="preserve">The procedure for </w:t>
+      </w:r>
+      <w:r>
+        <w:t>building</w:t>
+      </w:r>
+      <w:r>
+        <w:t xml:space="preserve"> the actual template</w:t>
+      </w:r>
+      <w:r>
+        <w:t>s</w:t>
+      </w:r>
+      <w:r>
+        <w:t xml:space="preserve"> </w:t>
+      </w:r>
+      <w:r>
+        <w:t xml:space="preserve">from the template solutions </w:t>
+      </w:r>
+      <w:r>
+        <w:t>is as follows:</w:t>
+      </w:r>
+    </w:p>
+    <w:p>
+      <w:pPr>
+        <w:pStyle w:val="ListParagraph"/>
+        <w:numPr>
+          <w:ilvl w:val="0"/>
+          <w:numId w:val="3"/>
+        </w:numPr>
+      </w:pPr>
+      <w:r>
+        <w:t>Make sure the template solution</w:t>
+      </w:r>
+      <w:r>
+        <w:t>s</w:t>
+      </w:r>
+      <w:r>
+        <w:t xml:space="preserve"> work as </w:t>
+      </w:r>
+      <w:r>
+        <w:t>planned if</w:t>
+      </w:r>
+      <w:r>
+        <w:t xml:space="preserve"> you </w:t>
+      </w:r>
+      <w:proofErr w:type="gramStart"/>
+      <w:r>
+        <w:t>made</w:t>
+      </w:r>
+      <w:proofErr w:type="gramEnd"/>
+      <w:r>
+        <w:t xml:space="preserve"> any modifications.</w:t>
+      </w:r>
+    </w:p>
+    <w:p>
+      <w:pPr>
+        <w:pStyle w:val="ListParagraph"/>
+        <w:numPr>
+          <w:ilvl w:val="0"/>
+          <w:numId w:val="3"/>
+        </w:numPr>
+      </w:pPr>
+      <w:r>
+        <w:t xml:space="preserve">From the command line, change the current directory to </w:t>
+      </w:r>
+      <w:r>
+        <w:rPr>
+          <w:i/>
+          <w:iCs/>
+        </w:rPr>
+        <w:t>Templates</w:t>
+      </w:r>
+      <w:r>
+        <w:t>.</w:t>
+      </w:r>
+    </w:p>
+    <w:p>
+      <w:pPr>
+        <w:pStyle w:val="ListParagraph"/>
+        <w:numPr>
+          <w:ilvl w:val="0"/>
+          <w:numId w:val="3"/>
+        </w:numPr>
+      </w:pPr>
+      <w:r>
+        <w:t>Run the prepareTemplates.bat batch file.</w:t>
+      </w:r>
+    </w:p>
+    <w:p>
+      <w:r>
+        <w:t xml:space="preserve">This copies the relevant project files from the </w:t>
+      </w:r>
+      <w:r>
+        <w:t>t</w:t>
+      </w:r>
+      <w:r>
+        <w:t xml:space="preserve">emplate </w:t>
+      </w:r>
+      <w:r>
+        <w:t>s</w:t>
+      </w:r>
+      <w:r>
+        <w:t xml:space="preserve">olution to the templates folder. The batch file then calls </w:t>
+      </w:r>
+      <w:r>
+        <w:rPr>
+          <w:i/>
+          <w:iCs/>
+        </w:rPr>
+        <w:t>dotnet pack</w:t>
+      </w:r>
+      <w:r>
+        <w:t xml:space="preserve"> to create the </w:t>
+      </w:r>
+      <w:r>
+        <w:t>s</w:t>
+      </w:r>
+      <w:r>
+        <w:t xml:space="preserve">olution </w:t>
+      </w:r>
+      <w:r>
+        <w:t>t</w:t>
+      </w:r>
+      <w:r>
+        <w:t xml:space="preserve">emplate </w:t>
+      </w:r>
+      <w:r>
+        <w:t>p</w:t>
+      </w:r>
+      <w:r>
+        <w:t xml:space="preserve">ackage </w:t>
+      </w:r>
+      <w:proofErr w:type="gramStart"/>
+      <w:r>
+        <w:t>and also</w:t>
+      </w:r>
+      <w:proofErr w:type="gramEnd"/>
+      <w:r>
+        <w:t xml:space="preserve"> installs </w:t>
+      </w:r>
+      <w:r>
+        <w:t>the package</w:t>
+      </w:r>
+      <w:r>
+        <w:t xml:space="preserve"> with </w:t>
+      </w:r>
+      <w:r>
+        <w:rPr>
+          <w:i/>
+          <w:iCs/>
+        </w:rPr>
+        <w:t>dotnet new install</w:t>
+      </w:r>
+      <w:r>
+        <w:t>. You should see the result of that operation:</w:t>
+      </w:r>
+    </w:p>
+    <w:p>
+      <w:pPr>
+        <w:pStyle w:val="SourceCode"/>
+      </w:pPr>
+      <w:r>
+        <w:t>D:\Git\NetControlDesigners\src\Templates\Templates&gt;dotnet new install .\bin\Debug\Microsoft.WinForms.Designer.TypeEditorTemplate.1.1.0-prerelease-preview3.nupkg</w:t>
+      </w:r>
+    </w:p>
+    <w:p>
+      <w:pPr>
+        <w:pStyle w:val="SourceCode"/>
+      </w:pPr>
+      <w:r>
+        <w:t>The following template packages will be installed:</w:t>
+      </w:r>
+    </w:p>
+    <w:p>
+      <w:pPr>
+        <w:pStyle w:val="SourceCode"/>
+      </w:pPr>
+      <w:r>
+        <w:t xml:space="preserve">   D:\Git\NetControlDesigners\src\Templates\Templates\bin\Debug\Microsoft.WinForms.Designer.TypeEditorTemplate.1.1.0-prerelease-preview3.nupkg</w:t>
+      </w:r>
+    </w:p>
+    <w:p>
+      <w:pPr>
+        <w:pStyle w:val="SourceCode"/>
+      </w:pPr>
+    </w:p>
+    <w:p>
+      <w:pPr>
+        <w:pStyle w:val="SourceCode"/>
+      </w:pPr>
+      <w:r>
+        <w:t xml:space="preserve">Success: </w:t>
+      </w:r>
+      <w:proofErr w:type="gramStart"/>
+      <w:r>
+        <w:t>Microsoft.WinForms.Designer.TypeEditorTemplate::</w:t>
+      </w:r>
+      <w:proofErr w:type="gramEnd"/>
+      <w:r>
+        <w:t>1.1.0-prerelease-preview3 installed the following templates:</w:t>
+      </w:r>
+    </w:p>
+    <w:p>
+      <w:pPr>
+        <w:pStyle w:val="SourceCode"/>
+      </w:pPr>
+      <w:r>
+        <w:t xml:space="preserve">Template Name          Short Name          </w:t>
+      </w:r>
+      <w:proofErr w:type="gramStart"/>
+      <w:r>
+        <w:t>Language  Tags</w:t>
+      </w:r>
+      <w:proofErr w:type="gramEnd"/>
+    </w:p>
+    <w:p>
+      <w:pPr>
+        <w:pStyle w:val="SourceCode"/>
+      </w:pPr>
+      <w:r>
+        <w:t>--------------------</w:t>
+      </w:r>
+      <w:proofErr w:type="gramStart"/>
+      <w:r>
+        <w:t>-  -</w:t>
+      </w:r>
+      <w:proofErr w:type="gramEnd"/>
+      <w:r>
+        <w:t>-----------------  --------  ------------------------------------------------------------------</w:t>
+      </w:r>
+    </w:p>
+    <w:p>
+      <w:pPr>
+        <w:pStyle w:val="SourceCode"/>
+      </w:pPr>
+      <w:r>
+        <w:t xml:space="preserve">WinForms .NET Cust...  </w:t>
+      </w:r>
+      <w:proofErr w:type="spellStart"/>
+      <w:proofErr w:type="gramStart"/>
+      <w:r>
+        <w:t>WinFormsTypeEditor</w:t>
+      </w:r>
+      <w:proofErr w:type="spellEnd"/>
+      <w:r>
+        <w:t xml:space="preserve">  [</w:t>
+      </w:r>
+      <w:proofErr w:type="gramEnd"/>
+      <w:r>
+        <w:t>C#]      WinForms/Designer/TypeEditor/ActionList/CodeDomSerializer/Solution</w:t>
+      </w:r>
+    </w:p>
+    <w:p>
+      <w:pPr>
+        <w:pStyle w:val="SourceCode"/>
+      </w:pPr>
+      <w:r>
+        <w:t xml:space="preserve">WinForms .NET Cust...  </w:t>
+      </w:r>
+      <w:proofErr w:type="spellStart"/>
+      <w:proofErr w:type="gramStart"/>
+      <w:r>
+        <w:t>WinFormsTypeEditor</w:t>
+      </w:r>
+      <w:proofErr w:type="spellEnd"/>
+      <w:r>
+        <w:t xml:space="preserve">  VB</w:t>
+      </w:r>
+      <w:proofErr w:type="gramEnd"/>
+      <w:r>
+        <w:t xml:space="preserve">        WinForms/Designer/TypeEditor/ActionList/CodeDomSerializer/Solution</w:t>
+      </w:r>
+    </w:p>
+    <w:p>
+      <w:pPr>
+        <w:pStyle w:val="Heading1"/>
+      </w:pPr>
+      <w:r>
+        <w:t>Using the Type Editor Template</w:t>
+      </w:r>
+    </w:p>
+    <w:p>
+      <w:r>
+        <w:t xml:space="preserve">After building the </w:t>
+      </w:r>
+      <w:r>
+        <w:t>templates they are ready to use from the CLI as well as from Visual Studio.</w:t>
+      </w:r>
+    </w:p>
+    <w:p>
+      <w:pPr>
+        <w:pStyle w:val="Heading2"/>
+      </w:pPr>
+      <w:r>
+        <w:lastRenderedPageBreak/>
+        <w:t>Creating a new Type Editor Solution within Visual Studio</w:t>
+      </w:r>
+    </w:p>
+    <w:p>
+      <w:pPr>
+        <w:pStyle w:val="ListParagraph"/>
+        <w:numPr>
+          <w:ilvl w:val="0"/>
+          <w:numId w:val="3"/>
+        </w:numPr>
+      </w:pPr>
+      <w:r>
+        <w:t xml:space="preserve">Start Visual Studio, and klick on </w:t>
+      </w:r>
+      <w:r>
+        <w:rPr>
+          <w:i/>
+          <w:iCs/>
+        </w:rPr>
+        <w:t>Create a new Project</w:t>
+      </w:r>
+      <w:r>
+        <w:t>.</w:t>
+      </w:r>
+    </w:p>
+    <w:p>
+      <w:pPr>
+        <w:pStyle w:val="ListParagraph"/>
+        <w:numPr>
+          <w:ilvl w:val="0"/>
+          <w:numId w:val="3"/>
+        </w:numPr>
+      </w:pPr>
+      <w:r>
+        <w:t>In the Dialog, type “</w:t>
+      </w:r>
+      <w:proofErr w:type="spellStart"/>
+      <w:r>
+        <w:t>winforms</w:t>
+      </w:r>
+      <w:proofErr w:type="spellEnd"/>
+      <w:r>
+        <w:t>” in the filter textbox.</w:t>
+      </w:r>
+    </w:p>
+    <w:p>
+      <w:pPr>
+        <w:pStyle w:val="ListParagraph"/>
+        <w:numPr>
+          <w:ilvl w:val="0"/>
+          <w:numId w:val="3"/>
+        </w:numPr>
+      </w:pPr>
+      <w:r>
+        <w:t xml:space="preserve">Pick one of the available </w:t>
+      </w:r>
+      <w:r>
+        <w:t>t</w:t>
+      </w:r>
+      <w:r>
+        <w:t xml:space="preserve">ype </w:t>
+      </w:r>
+      <w:r>
+        <w:t>e</w:t>
+      </w:r>
+      <w:r>
+        <w:t>ditor templates, either for C# or Visual Basic.</w:t>
+      </w:r>
+      <w:r>
+        <w:br/>
+      </w:r>
+      <w:r>
+        <w:br/>
+      </w:r>
+      <w:r>
+        <w:rPr>
+          <w:noProof/>
+        </w:rPr>
+        <w:drawing>
+          <wp:inline distT="0" distB="0" distL="0" distR="0" wp14:anchorId="76F52D6C" wp14:editId="59B8BD3E">
+            <wp:extent cx="4623116" cy="3086523"/>
+            <wp:effectExtent l="0" t="0" r="6350" b="0"/>
+            <wp:docPr id="2" name="Picture 2" descr="A screenshot of a computer&#10;&#10;Description automatically generated with medium confidence"/>
+            <wp:cNvGraphicFramePr>
+              <a:graphicFrameLocks xmlns:a="http://schemas.openxmlformats.org/drawingml/2006/main" noChangeAspect="1"/>
+            </wp:cNvGraphicFramePr>
+            <a:graphic xmlns:a="http://schemas.openxmlformats.org/drawingml/2006/main">
+              <a:graphicData uri="http://schemas.openxmlformats.org/drawingml/2006/picture">
+                <pic:pic xmlns:pic="http://schemas.openxmlformats.org/drawingml/2006/picture">
+                  <pic:nvPicPr>
+                    <pic:cNvPr id="2" name="Picture 2" descr="A screenshot of a computer&#10;&#10;Description automatically generated with medium confidence"/>
+                    <pic:cNvPicPr/>
+                  </pic:nvPicPr>
+                  <pic:blipFill>
+                    <a:blip r:embed="rId7"/>
+                    <a:stretch>
+                      <a:fillRect/>
+                    </a:stretch>
+                  </pic:blipFill>
+                  <pic:spPr>
+                    <a:xfrm>
+                      <a:off x="0" y="0"/>
+                      <a:ext cx="4636150" cy="3095225"/>
+                    </a:xfrm>
+                    <a:prstGeom prst="rect">
+                      <a:avLst/>
+                    </a:prstGeom>
+                  </pic:spPr>
+                </pic:pic>
+              </a:graphicData>
+            </a:graphic>
+          </wp:inline>
+        </w:drawing>
+      </w:r>
+      <w:r>
+        <w:br/>
+      </w:r>
+    </w:p>
+    <w:p>
+      <w:pPr>
+        <w:pStyle w:val="ListParagraph"/>
+        <w:numPr>
+          <w:ilvl w:val="0"/>
+          <w:numId w:val="3"/>
+        </w:numPr>
+      </w:pPr>
+      <w:r>
+        <w:t xml:space="preserve">Click </w:t>
+      </w:r>
+      <w:r>
+        <w:rPr>
+          <w:i/>
+          <w:iCs/>
+        </w:rPr>
+        <w:t>Next</w:t>
+      </w:r>
+      <w:r>
+        <w:t>.</w:t>
+      </w:r>
+    </w:p>
+    <w:p>
+      <w:pPr>
+        <w:pStyle w:val="ListParagraph"/>
+        <w:numPr>
+          <w:ilvl w:val="0"/>
+          <w:numId w:val="3"/>
+        </w:numPr>
+      </w:pPr>
+      <w:r>
+        <w:t xml:space="preserve">In the </w:t>
+      </w:r>
+      <w:r>
+        <w:rPr>
+          <w:i/>
+          <w:iCs/>
+        </w:rPr>
+        <w:t>Configure your Project</w:t>
+      </w:r>
+      <w:r>
+        <w:t xml:space="preserve"> page, specify the following options:</w:t>
+      </w:r>
+    </w:p>
+    <w:p>
+      <w:pPr>
+        <w:pStyle w:val="ListParagraph"/>
+        <w:numPr>
+          <w:ilvl w:val="1"/>
+          <w:numId w:val="3"/>
+        </w:numPr>
+      </w:pPr>
+      <w:r>
+        <w:rPr>
+          <w:b/>
+          <w:bCs/>
+        </w:rPr>
+        <w:t>Project name:</w:t>
+      </w:r>
+      <w:r>
+        <w:t xml:space="preserve"> This will become the base name of the Project.</w:t>
+      </w:r>
+    </w:p>
+    <w:p>
+      <w:pPr>
+        <w:pStyle w:val="ListParagraph"/>
+        <w:numPr>
+          <w:ilvl w:val="1"/>
+          <w:numId w:val="3"/>
+        </w:numPr>
+      </w:pPr>
+      <w:r>
+        <w:rPr>
+          <w:b/>
+          <w:bCs/>
+        </w:rPr>
+        <w:t>Location:</w:t>
+      </w:r>
+      <w:r>
+        <w:t xml:space="preserve"> This is the path where the solution and the respective projects will be created.</w:t>
+      </w:r>
+    </w:p>
+    <w:p>
+      <w:pPr>
+        <w:pStyle w:val="ListParagraph"/>
+        <w:numPr>
+          <w:ilvl w:val="1"/>
+          <w:numId w:val="3"/>
+        </w:numPr>
+      </w:pPr>
+      <w:r>
+        <w:rPr>
+          <w:b/>
+          <w:bCs/>
+        </w:rPr>
+        <w:t>Solution:</w:t>
+      </w:r>
+      <w:r>
+        <w:t xml:space="preserve"> You can choose here if the projects should be created </w:t>
+      </w:r>
+      <w:r>
+        <w:t>as</w:t>
+      </w:r>
+      <w:r>
+        <w:t xml:space="preserve"> </w:t>
+      </w:r>
+      <w:proofErr w:type="gramStart"/>
+      <w:r>
+        <w:t>a new</w:t>
+      </w:r>
+      <w:proofErr w:type="gramEnd"/>
+      <w:r>
+        <w:t xml:space="preserve"> or </w:t>
+      </w:r>
+      <w:r>
+        <w:t xml:space="preserve">be added to </w:t>
+      </w:r>
+      <w:r>
+        <w:t>an existing solution.</w:t>
+      </w:r>
+    </w:p>
+    <w:p>
+      <w:pPr>
+        <w:pStyle w:val="ListParagraph"/>
+        <w:numPr>
+          <w:ilvl w:val="1"/>
+          <w:numId w:val="3"/>
+        </w:numPr>
+      </w:pPr>
+      <w:r>
+        <w:rPr>
+          <w:b/>
+          <w:bCs/>
+        </w:rPr>
+        <w:t>Solution name:</w:t>
+      </w:r>
+      <w:r>
+        <w:t xml:space="preserve"> The name of the solution.</w:t>
+      </w:r>
+    </w:p>
+    <w:p>
+      <w:pPr>
+        <w:pStyle w:val="ListParagraph"/>
+        <w:numPr>
+          <w:ilvl w:val="0"/>
+          <w:numId w:val="3"/>
+        </w:numPr>
+      </w:pPr>
+      <w:r>
+        <w:t xml:space="preserve">Click </w:t>
+      </w:r>
+      <w:r>
+        <w:rPr>
+          <w:i/>
+          <w:iCs/>
+        </w:rPr>
+        <w:t>Next</w:t>
+      </w:r>
+      <w:r>
+        <w:t>.</w:t>
+      </w:r>
+    </w:p>
+    <w:p>
+      <w:pPr>
+        <w:pStyle w:val="ListParagraph"/>
+        <w:numPr>
+          <w:ilvl w:val="0"/>
+          <w:numId w:val="3"/>
+        </w:numPr>
+      </w:pPr>
+      <w:r>
+        <w:t xml:space="preserve">On the </w:t>
+      </w:r>
+      <w:r>
+        <w:rPr>
+          <w:i/>
+          <w:iCs/>
+        </w:rPr>
+        <w:t>Additional Information</w:t>
+      </w:r>
+      <w:r>
+        <w:t xml:space="preserve"> page, specify the following options:</w:t>
+      </w:r>
+    </w:p>
+    <w:p>
+      <w:pPr>
+        <w:pStyle w:val="ListParagraph"/>
+        <w:numPr>
+          <w:ilvl w:val="1"/>
+          <w:numId w:val="3"/>
+        </w:numPr>
+      </w:pPr>
+      <w:r>
+        <w:rPr>
+          <w:b/>
+          <w:bCs/>
+        </w:rPr>
+        <w:t>Framework:</w:t>
+      </w:r>
+      <w:r>
+        <w:t xml:space="preserve"> Pick the .NET Version you want the server components (</w:t>
+      </w:r>
+      <w:r>
+        <w:t>c</w:t>
+      </w:r>
+      <w:r>
+        <w:t xml:space="preserve">ontrol </w:t>
+      </w:r>
+      <w:r>
+        <w:t>l</w:t>
+      </w:r>
+      <w:r>
+        <w:t xml:space="preserve">ibrary, </w:t>
+      </w:r>
+      <w:r>
+        <w:t>c</w:t>
+      </w:r>
+      <w:r>
+        <w:t xml:space="preserve">ontrol </w:t>
+      </w:r>
+      <w:r>
+        <w:t>d</w:t>
+      </w:r>
+      <w:r>
+        <w:t xml:space="preserve">esigner </w:t>
+      </w:r>
+      <w:r>
+        <w:t>p</w:t>
+      </w:r>
+      <w:r>
+        <w:t>roject) targeted against. Note that at this point the client projects will always target classic .NET Framework 4.7.2, as this is the Visual Studio target framework version.</w:t>
+      </w:r>
+      <w:r>
+        <w:t xml:space="preserve"> </w:t>
+      </w:r>
+      <w:r>
+        <w:rPr>
+          <w:b/>
+          <w:bCs/>
+        </w:rPr>
+        <w:t>NOTE:</w:t>
+      </w:r>
+      <w:r>
+        <w:t xml:space="preserve"> </w:t>
+      </w:r>
+      <w:r>
+        <w:t>The t</w:t>
+      </w:r>
+      <w:r>
+        <w:t xml:space="preserve">ype </w:t>
+      </w:r>
+      <w:r>
+        <w:t>e</w:t>
+      </w:r>
+      <w:r>
+        <w:t xml:space="preserve">ditor </w:t>
+      </w:r>
+      <w:r>
+        <w:t>templates</w:t>
+      </w:r>
+      <w:r>
+        <w:t xml:space="preserve"> support .NET Versions from 6.0 on.</w:t>
+      </w:r>
+    </w:p>
+    <w:p>
+      <w:pPr>
+        <w:pStyle w:val="ListParagraph"/>
+        <w:numPr>
+          <w:ilvl w:val="1"/>
+          <w:numId w:val="3"/>
+        </w:numPr>
+      </w:pPr>
+      <w:proofErr w:type="spellStart"/>
+      <w:r>
+        <w:rPr>
+          <w:b/>
+          <w:bCs/>
+        </w:rPr>
+        <w:t>PropertyTypeName</w:t>
+      </w:r>
+      <w:proofErr w:type="spellEnd"/>
+      <w:r>
+        <w:rPr>
+          <w:b/>
+          <w:bCs/>
+        </w:rPr>
+        <w:t>:</w:t>
+      </w:r>
+      <w:r>
+        <w:t xml:space="preserve"> This is the name of the individual custom property the type editor will offer the editing </w:t>
+      </w:r>
+      <w:r>
+        <w:t xml:space="preserve">functionality </w:t>
+      </w:r>
+      <w:r>
+        <w:t>for. In the sample project the templates are based on, this is the `</w:t>
+      </w:r>
+      <w:proofErr w:type="spellStart"/>
+      <w:r>
+        <w:t>CustomPropertyStore</w:t>
+      </w:r>
+      <w:proofErr w:type="spellEnd"/>
+      <w:r>
+        <w:t>` type. Every reference to this type name or file name will be renamed to the class name you’re entering here.</w:t>
+      </w:r>
+    </w:p>
+    <w:p>
+      <w:pPr>
+        <w:pStyle w:val="ListParagraph"/>
+        <w:numPr>
+          <w:ilvl w:val="1"/>
+          <w:numId w:val="3"/>
+        </w:numPr>
+      </w:pPr>
+      <w:r>
+        <w:rPr>
+          <w:b/>
+          <w:bCs/>
+        </w:rPr>
+        <w:t>Type Editor Name:</w:t>
+      </w:r>
+      <w:r>
+        <w:t xml:space="preserve"> This is the name of the type editor. In the sample project the templates are based on, this is the `</w:t>
+      </w:r>
+      <w:proofErr w:type="spellStart"/>
+      <w:r>
+        <w:t>CustomTypeEditor</w:t>
+      </w:r>
+      <w:proofErr w:type="spellEnd"/>
+      <w:r>
+        <w:t>` type. Every reference to this type name or file name will be renamed to the class name you’re entering here.</w:t>
+      </w:r>
+    </w:p>
+    <w:p>
+      <w:pPr>
+        <w:pStyle w:val="ListParagraph"/>
+        <w:numPr>
+          <w:ilvl w:val="1"/>
+          <w:numId w:val="3"/>
+        </w:numPr>
+      </w:pPr>
+      <w:proofErr w:type="spellStart"/>
+      <w:r>
+        <w:rPr>
+          <w:b/>
+          <w:bCs/>
+        </w:rPr>
+        <w:lastRenderedPageBreak/>
+        <w:t>CustomControlName</w:t>
+      </w:r>
+      <w:proofErr w:type="spellEnd"/>
+      <w:r>
+        <w:rPr>
+          <w:b/>
+          <w:bCs/>
+        </w:rPr>
+        <w:t>:</w:t>
+      </w:r>
+      <w:r>
+        <w:t xml:space="preserve"> This is the name of the custom control. In the sample project the templates are based on, this is the `</w:t>
+      </w:r>
+      <w:proofErr w:type="spellStart"/>
+      <w:r>
+        <w:t>CustomControl</w:t>
+      </w:r>
+      <w:proofErr w:type="spellEnd"/>
+      <w:r>
+        <w:t>` type. And again, every reference to this type name or file name will be renamed to the class name you’re entering here.</w:t>
+      </w:r>
+    </w:p>
+    <w:p>
+      <w:pPr>
+        <w:pStyle w:val="ListParagraph"/>
+        <w:numPr>
+          <w:ilvl w:val="0"/>
+          <w:numId w:val="3"/>
+        </w:numPr>
+      </w:pPr>
+      <w:r>
+        <w:t xml:space="preserve">Click </w:t>
+      </w:r>
+      <w:r>
+        <w:rPr>
+          <w:i/>
+          <w:iCs/>
+        </w:rPr>
+        <w:t>Create</w:t>
+      </w:r>
+      <w:r>
+        <w:t xml:space="preserve"> to create the </w:t>
+      </w:r>
+      <w:r>
+        <w:t>s</w:t>
+      </w:r>
+      <w:r>
+        <w:t>olution.</w:t>
+      </w:r>
+    </w:p>
+    <w:p>
+      <w:pPr>
+        <w:pStyle w:val="Heading2"/>
+      </w:pPr>
+      <w:r>
+        <w:t>Creating a new Type Editor Solution from the dotnet CLI</w:t>
+      </w:r>
+    </w:p>
+    <w:p>
+      <w:r>
+        <w:t xml:space="preserve">After installing the templates, you are using the type editor solution templates like every other Visual Basic or C# templates from the CLI. Refer to the help option for the exact parameter names. The parameters are the same as in the above </w:t>
+      </w:r>
+      <w:r>
+        <w:rPr>
+          <w:i/>
+          <w:iCs/>
+        </w:rPr>
+        <w:t>additional options</w:t>
+      </w:r>
+      <w:r>
+        <w:t xml:space="preserve"> description:</w:t>
+      </w:r>
+    </w:p>
+    <w:p>
+      <w:pPr>
+        <w:pStyle w:val="Heading1"/>
+      </w:pPr>
+      <w:r>
+        <w:t>Introduction to the Template</w:t>
+      </w:r>
+      <w:r>
+        <w:t xml:space="preserve"> </w:t>
+      </w:r>
+      <w:r>
+        <w:t>Solution</w:t>
+      </w:r>
+    </w:p>
+    <w:p>
+      <w:r>
+        <w:t xml:space="preserve">Since .NET 3.1 started to support the WinForms Runtime, </w:t>
+      </w:r>
+      <w:r>
+        <w:t>a new WinForms designer was needed to support .NET applications. Th</w:t>
+      </w:r>
+      <w:r>
+        <w:t>is</w:t>
+      </w:r>
+      <w:r>
+        <w:t xml:space="preserve"> work required a near-complete rearchitecting of the designer, as we responded to the differences between .NET and the .NET Framework based WinForms designer everyone knows and loves.</w:t>
+      </w:r>
+    </w:p>
+    <w:p>
+      <w:r>
+        <w:t>Until we added support for .NET Core applications there was only a single process, devenv.exe, that both the Visual Studio environment and the application being designed ran within. But .NET Framework and .NET Core can’t both run together within devenv.exe, and as a result we had to take the designer out of process.</w:t>
+      </w:r>
+      <w:r>
+        <w:t xml:space="preserve"> We call the existing process – the process that Visual Studio runs in – the client process</w:t>
+      </w:r>
+      <w:r>
+        <w:t xml:space="preserve"> or the Visual Studio process</w:t>
+      </w:r>
+      <w:r>
+        <w:t>, and the process which shows the actual Form at Design time, the server process</w:t>
+      </w:r>
+      <w:r>
+        <w:t xml:space="preserve"> or short </w:t>
+      </w:r>
+      <w:r>
+        <w:rPr>
+          <w:i/>
+          <w:iCs/>
+        </w:rPr>
+        <w:t>DesignToolsServer</w:t>
+      </w:r>
+      <w:r>
+        <w:t>.</w:t>
+      </w:r>
+    </w:p>
+    <w:p>
+      <w:pPr>
+        <w:pStyle w:val="Heading2"/>
+      </w:pPr>
+      <w:r>
+        <w:t>Enter the DesignToolsServer</w:t>
+      </w:r>
+    </w:p>
+    <w:p>
+      <w:r>
+        <w:t xml:space="preserve">While simple </w:t>
+      </w:r>
+      <w:r>
+        <w:t>c</w:t>
+      </w:r>
+      <w:r>
+        <w:t xml:space="preserve">ontrol </w:t>
+      </w:r>
+      <w:r>
+        <w:t>d</w:t>
+      </w:r>
+      <w:r>
+        <w:t xml:space="preserve">esigner scenarios like </w:t>
+      </w:r>
+      <w:r>
+        <w:t>t</w:t>
+      </w:r>
+      <w:r>
+        <w:t xml:space="preserve">ype </w:t>
+      </w:r>
+      <w:r>
+        <w:t>c</w:t>
+      </w:r>
+      <w:r>
+        <w:t>onverter</w:t>
+      </w:r>
+      <w:r>
+        <w:t>s</w:t>
+      </w:r>
+      <w:r>
+        <w:t xml:space="preserve">, </w:t>
+      </w:r>
+      <w:r>
+        <w:t>a</w:t>
+      </w:r>
+      <w:r>
+        <w:t xml:space="preserve">ction </w:t>
+      </w:r>
+      <w:r>
+        <w:t>l</w:t>
+      </w:r>
+      <w:r>
+        <w:t xml:space="preserve">ists or </w:t>
+      </w:r>
+      <w:proofErr w:type="spellStart"/>
+      <w:r>
+        <w:t>CodeDom</w:t>
+      </w:r>
+      <w:proofErr w:type="spellEnd"/>
+      <w:r>
+        <w:t xml:space="preserve"> </w:t>
+      </w:r>
+      <w:r>
+        <w:t>s</w:t>
+      </w:r>
+      <w:r>
+        <w:t>erializer</w:t>
+      </w:r>
+      <w:r>
+        <w:t>s</w:t>
+      </w:r>
+      <w:r>
+        <w:t xml:space="preserve"> don’t need any substantial rewrites, </w:t>
+      </w:r>
+      <w:r>
+        <w:t>t</w:t>
+      </w:r>
+      <w:r>
+        <w:t xml:space="preserve">ype </w:t>
+      </w:r>
+      <w:r>
+        <w:t>e</w:t>
+      </w:r>
+      <w:r>
+        <w:t>ditors are a different beast altogether.</w:t>
+      </w:r>
+    </w:p>
+    <w:p>
+      <w:r>
+        <w:t xml:space="preserve">To illustrate the </w:t>
+      </w:r>
+      <w:r>
+        <w:t>additional requirements which arose by introducing different processes</w:t>
+      </w:r>
+      <w:r>
+        <w:t>, l</w:t>
+      </w:r>
+      <w:r>
+        <w:t xml:space="preserve">et’s </w:t>
+      </w:r>
+      <w:r>
+        <w:t xml:space="preserve">look at a typical </w:t>
+      </w:r>
+      <w:r>
+        <w:t>t</w:t>
+      </w:r>
+      <w:r>
+        <w:t xml:space="preserve">ype </w:t>
+      </w:r>
+      <w:r>
+        <w:t>e</w:t>
+      </w:r>
+      <w:r>
+        <w:t xml:space="preserve">ditor for any </w:t>
+      </w:r>
+      <w:r>
+        <w:t>property</w:t>
+      </w:r>
+      <w:r>
+        <w:t xml:space="preserve"> </w:t>
+      </w:r>
+      <w:r>
+        <w:t xml:space="preserve">of type `Image` </w:t>
+      </w:r>
+      <w:r>
+        <w:t xml:space="preserve">like </w:t>
+      </w:r>
+      <w:r>
+        <w:t xml:space="preserve">the Button’s </w:t>
+      </w:r>
+      <w:proofErr w:type="spellStart"/>
+      <w:r>
+        <w:rPr>
+          <w:i/>
+          <w:iCs/>
+        </w:rPr>
+        <w:t>BackgroundImage</w:t>
+      </w:r>
+      <w:proofErr w:type="spellEnd"/>
+      <w:r>
+        <w:t xml:space="preserve"> property:</w:t>
+      </w:r>
+      <w:r>
+        <w:t xml:space="preserve"> While the actual Image that you picked will be rendered on </w:t>
+      </w:r>
+      <w:r>
+        <w:t xml:space="preserve">a </w:t>
+      </w:r>
+      <w:r>
+        <w:t>b</w:t>
+      </w:r>
+      <w:r>
+        <w:t xml:space="preserve">utton in the </w:t>
+      </w:r>
+      <w:r>
+        <w:t>s</w:t>
+      </w:r>
+      <w:r>
+        <w:t xml:space="preserve">erver process, the dialog you picked </w:t>
+      </w:r>
+      <w:r>
+        <w:t xml:space="preserve">the Image </w:t>
+      </w:r>
+      <w:r>
+        <w:rPr>
+          <w:i/>
+          <w:iCs/>
+        </w:rPr>
+        <w:t>with</w:t>
+      </w:r>
+      <w:r>
+        <w:rPr>
+          <w:i/>
+          <w:iCs/>
+        </w:rPr>
+        <w:t xml:space="preserve"> </w:t>
+      </w:r>
+      <w:r>
         <w:t>runs in the context of Visual Studio.</w:t>
       </w:r>
       <w:r>
@@ -159,27 +1540,81 @@
         <w:t xml:space="preserve">in turn </w:t>
       </w:r>
       <w:r>
-        <w:t xml:space="preserve">means there is some considerable communication between the two processes </w:t>
+        <w:t xml:space="preserve">means there is communication between the two processes </w:t>
       </w:r>
       <w:r>
         <w:t xml:space="preserve">necessary </w:t>
       </w:r>
       <w:r>
-        <w:t xml:space="preserve">which custom Type Editors for the OOP-Designer need to take care of. </w:t>
+        <w:t xml:space="preserve">which custom </w:t>
+      </w:r>
+      <w:r>
+        <w:t>t</w:t>
+      </w:r>
+      <w:r>
+        <w:t xml:space="preserve">ype </w:t>
+      </w:r>
+      <w:r>
+        <w:t>e</w:t>
+      </w:r>
+      <w:r>
+        <w:t xml:space="preserve">ditors for the </w:t>
+      </w:r>
+      <w:r>
+        <w:t>modern WinForms D</w:t>
+      </w:r>
+      <w:r>
+        <w:t xml:space="preserve">esigner need to take care of. </w:t>
       </w:r>
       <w:r>
         <w:t xml:space="preserve">In addition, </w:t>
       </w:r>
       <w:r>
-        <w:t xml:space="preserve">Type Editors also need to provide a NuGet package which gets partly loaded into the Visual Studio process </w:t>
-      </w:r>
-      <w:r>
-        <w:t>and partly into the server process. And to that end, this NuGet needs to have a special structur</w:t>
-      </w:r>
-      <w:r>
-        <w:t xml:space="preserve">e (see below for details). </w:t>
-      </w:r>
-      <w:hyperlink r:id="rId5" w:history="1">
+        <w:t>t</w:t>
+      </w:r>
+      <w:r>
+        <w:t xml:space="preserve">ype </w:t>
+      </w:r>
+      <w:r>
+        <w:t>e</w:t>
+      </w:r>
+      <w:r>
+        <w:t>ditor</w:t>
+      </w:r>
+      <w:r>
+        <w:t xml:space="preserve"> solutions </w:t>
+      </w:r>
+      <w:r>
+        <w:t xml:space="preserve">also need to provide a NuGet package </w:t>
+      </w:r>
+      <w:r>
+        <w:t xml:space="preserve">whose individual assemblies </w:t>
+      </w:r>
+      <w:r>
+        <w:t xml:space="preserve">gets partly loaded into the Visual Studio process </w:t>
+      </w:r>
+      <w:r>
+        <w:t xml:space="preserve">and partly into the </w:t>
+      </w:r>
+      <w:r>
+        <w:t>DesignToolsServer</w:t>
+      </w:r>
+      <w:r>
+        <w:t>. And to that end, this NuGet needs to have a special structur</w:t>
+      </w:r>
+      <w:r>
+        <w:t>e</w:t>
+      </w:r>
+      <w:r>
+        <w:t>, which a dedicated Package project takes care of</w:t>
+      </w:r>
+      <w:r>
+        <w:t xml:space="preserve">. </w:t>
+      </w:r>
+      <w:r>
+        <w:t xml:space="preserve">If you want to learn more about the concept of the modern WinForms Designer: </w:t>
+      </w:r>
+      <w:hyperlink r:id="rId8" w:history="1">
         <w:r>
           <w:rPr>
             <w:rStyle w:val="Hyperlink"/>
@@ -188,12 +1623,18 @@
         </w:r>
       </w:hyperlink>
       <w:r>
-        <w:t xml:space="preserve"> describes the concept of the OOP designer and the different processes in greater detail.</w:t>
-      </w:r>
-    </w:p>
-    <w:p>
-      <w:pPr>
-        <w:pStyle w:val="Heading1"/>
+        <w:t xml:space="preserve"> describes the concept </w:t>
+      </w:r>
+      <w:r>
+        <w:t xml:space="preserve">of </w:t>
+      </w:r>
+      <w:r>
+        <w:t>the different processes in greater detail.</w:t>
+      </w:r>
+    </w:p>
+    <w:p>
+      <w:pPr>
+        <w:pStyle w:val="Heading2"/>
       </w:pPr>
       <w:r>
         <w:t>Projects which the templates create</w:t>
@@ -201,7 +1642,10 @@
     </w:p>
     <w:p>
       <w:r>
-        <w:t>Setting all these things up manually means coordinating a lot of moving parts, and there is a huge potential that things go wrong. The individual projects created by this template help to prevent falling into those traps. The templates create a series of projects and important Solution Folders, depending on your needs for both C# and Visual Basic:</w:t>
+        <w:t>Setting all these things up manually means coordinating a lot of moving parts, and there is a huge potential that things go wrong. The individual projects created by this template help to prevent falling into those traps. The templates create a series of projects and important Solution Folders, depending on your needs for both C# and Visual Basic</w:t>
+      </w:r>
+      <w:r>
+        <w:t>. Let’s look at the projects which are part of the template solution in detail:</w:t>
       </w:r>
     </w:p>
     <w:p>
@@ -217,6 +1661,7 @@
           <w:b/>
           <w:bCs/>
         </w:rPr>
+        <w:lastRenderedPageBreak/>
         <w:t>_Solution Item</w:t>
       </w:r>
       <w:r>
@@ -234,10 +1679,20 @@
         <w:t>:</w:t>
       </w:r>
       <w:r>
-        <w:t xml:space="preserve"> This is a solution folder, which holds this readme, the </w:t>
-      </w:r>
-      <w:proofErr w:type="spellStart"/>
-      <w:r>
+        <w:t xml:space="preserve"> This is </w:t>
+      </w:r>
+      <w:r>
+        <w:t xml:space="preserve">not really a project, but rather </w:t>
+      </w:r>
+      <w:r>
+        <w:t xml:space="preserve">a solution folder, which holds this readme, the </w:t>
+      </w:r>
+      <w:proofErr w:type="spellStart"/>
+      <w:r>
+        <w:rPr>
+          <w:i/>
+          <w:iCs/>
+        </w:rPr>
         <w:t>Directory.Build</w:t>
       </w:r>
       <w:proofErr w:type="spellEnd"/>
@@ -248,15 +1703,42 @@
         <w:t>determines</w:t>
       </w:r>
       <w:r>
-        <w:t xml:space="preserve"> the NuGet package version for the Designer SDK and the </w:t>
-      </w:r>
-      <w:proofErr w:type="spellStart"/>
-      <w:r>
+        <w:t xml:space="preserve"> the NuGet package version for the </w:t>
+      </w:r>
+      <w:r>
+        <w:t xml:space="preserve">used </w:t>
+      </w:r>
+      <w:r>
+        <w:t xml:space="preserve">Designer SDK </w:t>
+      </w:r>
+      <w:r>
+        <w:t xml:space="preserve">version </w:t>
+      </w:r>
+      <w:r>
+        <w:t xml:space="preserve">and the </w:t>
+      </w:r>
+      <w:proofErr w:type="spellStart"/>
+      <w:r>
+        <w:rPr>
+          <w:i/>
+          <w:iCs/>
+        </w:rPr>
         <w:t>NuGet.config</w:t>
       </w:r>
       <w:proofErr w:type="spellEnd"/>
       <w:r>
         <w:t xml:space="preserve"> setting.</w:t>
+      </w:r>
+      <w:r>
+        <w:t xml:space="preserve"> If at any point you </w:t>
+      </w:r>
+      <w:proofErr w:type="gramStart"/>
+      <w:r>
+        <w:t>would need</w:t>
+      </w:r>
+      <w:proofErr w:type="gramEnd"/>
+      <w:r>
+        <w:t xml:space="preserve"> to change the SDK version which are used throughout the solution, you would only need to change them in one spot: here.</w:t>
       </w:r>
     </w:p>
     <w:p>
@@ -291,10 +1773,22 @@
       </w:r>
       <w:proofErr w:type="spellEnd"/>
       <w:r>
-        <w:t xml:space="preserve"> This is project</w:t>
-      </w:r>
-      <w:r>
-        <w:t xml:space="preserve"> of the same target framework as Visual Studio</w:t>
+        <w:t xml:space="preserve"> This is </w:t>
+      </w:r>
+      <w:r>
+        <w:t xml:space="preserve">a </w:t>
+      </w:r>
+      <w:r>
+        <w:t>project</w:t>
+      </w:r>
+      <w:r>
+        <w:t xml:space="preserve"> of the same target framework </w:t>
+      </w:r>
+      <w:r>
+        <w:t xml:space="preserve">version </w:t>
+      </w:r>
+      <w:r>
+        <w:t>as Visual Studio</w:t>
       </w:r>
       <w:r>
         <w:t xml:space="preserve">, </w:t>
@@ -303,7 +1797,22 @@
         <w:t xml:space="preserve">and </w:t>
       </w:r>
       <w:r>
-        <w:t>which holds the actual Type Editor UI run</w:t>
+        <w:t xml:space="preserve">it </w:t>
+      </w:r>
+      <w:r>
+        <w:t xml:space="preserve">holds the actual </w:t>
+      </w:r>
+      <w:r>
+        <w:t>t</w:t>
+      </w:r>
+      <w:r>
+        <w:t xml:space="preserve">ype </w:t>
+      </w:r>
+      <w:r>
+        <w:t>e</w:t>
+      </w:r>
+      <w:r>
+        <w:t>ditor UI run</w:t>
       </w:r>
       <w:r>
         <w:t>ning</w:t>
@@ -343,7 +1852,19 @@
         <w:t xml:space="preserve">on the one side </w:t>
       </w:r>
       <w:r>
-        <w:t>with the server process and controls the client-based UI on the other s</w:t>
+        <w:t xml:space="preserve">with </w:t>
+      </w:r>
+      <w:r>
+        <w:t>its pendant in the</w:t>
+      </w:r>
+      <w:r>
+        <w:t xml:space="preserve"> server process and controls the client-based UI </w:t>
+      </w:r>
+      <w:r>
+        <w:t xml:space="preserve">(a modal WinForms Dialog) </w:t>
+      </w:r>
+      <w:r>
+        <w:t>on the other s</w:t>
       </w:r>
       <w:r>
         <w:t>i</w:t>
@@ -383,7 +1904,19 @@
         <w:t>s</w:t>
       </w:r>
       <w:r>
-        <w:t xml:space="preserve"> every aspect of the Control Designer, which needs to be executed in the context of the </w:t>
+        <w:t xml:space="preserve"> every aspect of the </w:t>
+      </w:r>
+      <w:r>
+        <w:t>c</w:t>
+      </w:r>
+      <w:r>
+        <w:t xml:space="preserve">ontrol </w:t>
+      </w:r>
+      <w:r>
+        <w:t>d</w:t>
+      </w:r>
+      <w:r>
+        <w:t xml:space="preserve">esigner, which needs to be executed in the context of the </w:t>
       </w:r>
       <w:r>
         <w:t>server process</w:t>
@@ -401,7 +1934,6 @@
         </w:numPr>
       </w:pPr>
       <w:r>
-        <w:lastRenderedPageBreak/>
         <w:t>The server-side view model, which provides the necessary data to the client-side view model.</w:t>
       </w:r>
     </w:p>
@@ -446,13 +1978,67 @@
         </w:numPr>
       </w:pPr>
       <w:r>
-        <w:t xml:space="preserve">A custom Designer Action List which can be accessed at design time through the Designer Action Glyph of the control. Please note, that although these classes are hosted purely in the server-side designer assembly, the UI for the respective action list is still shown in the context of Visual Studio. But the communication to that end is done completely behind the scenes by the Designer SDK. So, </w:t>
+        <w:t xml:space="preserve">A custom </w:t>
+      </w:r>
+      <w:r>
+        <w:t>d</w:t>
+      </w:r>
+      <w:r>
+        <w:t xml:space="preserve">esigner </w:t>
+      </w:r>
+      <w:r>
+        <w:t>a</w:t>
+      </w:r>
+      <w:r>
+        <w:t xml:space="preserve">ction </w:t>
+      </w:r>
+      <w:r>
+        <w:t>l</w:t>
+      </w:r>
+      <w:r>
+        <w:t xml:space="preserve">ist which can be accessed at design time through the </w:t>
+      </w:r>
+      <w:r>
+        <w:t>d</w:t>
+      </w:r>
+      <w:r>
+        <w:t xml:space="preserve">esigner </w:t>
+      </w:r>
+      <w:r>
+        <w:t>a</w:t>
+      </w:r>
+      <w:r>
+        <w:t xml:space="preserve">ction </w:t>
+      </w:r>
+      <w:r>
+        <w:t>g</w:t>
+      </w:r>
+      <w:r>
+        <w:t xml:space="preserve">lyph of the control. Please note, that although these classes are hosted purely in the server-side designer assembly, the UI for the respective action list is still shown in the context of Visual Studio. But the communication to that end is done completely behind the scenes by the Designer SDK. So, </w:t>
       </w:r>
       <w:r>
         <w:t>even if</w:t>
       </w:r>
       <w:r>
-        <w:t xml:space="preserve"> it looks like the Designer Action List</w:t>
+        <w:t xml:space="preserve"> it looks like the </w:t>
+      </w:r>
+      <w:r>
+        <w:t>d</w:t>
+      </w:r>
+      <w:r>
+        <w:t xml:space="preserve">esigner </w:t>
+      </w:r>
+      <w:r>
+        <w:t>a</w:t>
+      </w:r>
+      <w:r>
+        <w:t xml:space="preserve">ction </w:t>
+      </w:r>
+      <w:r>
+        <w:t>l</w:t>
+      </w:r>
+      <w:r>
+        <w:t>ist</w:t>
       </w:r>
       <w:r>
         <w:t>s</w:t>
@@ -460,11 +2046,9 @@
       <w:r>
         <w:t xml:space="preserve"> are handled </w:t>
       </w:r>
-      <w:proofErr w:type="spellStart"/>
-      <w:r>
-        <w:t>excludively</w:t>
-      </w:r>
-      <w:proofErr w:type="spellEnd"/>
+      <w:r>
+        <w:t>exclusively</w:t>
+      </w:r>
       <w:r>
         <w:t xml:space="preserve"> </w:t>
       </w:r>
@@ -472,7 +2056,25 @@
         <w:t>by the server process, they are not.</w:t>
       </w:r>
       <w:r>
-        <w:t xml:space="preserve"> The rendering of the UI in the context of Visual Studio is completely covered behind the scenes, and the Designer take care of the communication between the client and the server process completely on its own.</w:t>
+        <w:t xml:space="preserve"> The rendering of the UI in the context of Visual Studio is completely </w:t>
+      </w:r>
+      <w:r>
+        <w:t xml:space="preserve">done </w:t>
+      </w:r>
+      <w:r>
+        <w:t xml:space="preserve">behind the scenes, and the </w:t>
+      </w:r>
+      <w:r>
+        <w:t xml:space="preserve">WinForms </w:t>
+      </w:r>
+      <w:r>
+        <w:t>Designer take</w:t>
+      </w:r>
+      <w:r>
+        <w:t>s</w:t>
+      </w:r>
+      <w:r>
+        <w:t xml:space="preserve"> care of the communication between the client and the server process completely on its own.</w:t>
       </w:r>
     </w:p>
     <w:p>
@@ -484,15 +2086,31 @@
         </w:numPr>
       </w:pPr>
       <w:r>
-        <w:t xml:space="preserve">The actual Control Designer, which – as one example – paints the Adornments for the controls. This is the only part of the UI which is </w:t>
-      </w:r>
-      <w:proofErr w:type="gramStart"/>
-      <w:r>
-        <w:t>actually rendered</w:t>
-      </w:r>
-      <w:proofErr w:type="gramEnd"/>
-      <w:r>
-        <w:t xml:space="preserve"> server-side, but although it looks like this rendering is done in the context of Visual Studio, it is not. The rendering of the Form and all its components at design time is done by the DesignToolsServer and just projected on the client-area of Visual Studio Design surface.</w:t>
+        <w:t xml:space="preserve">The actual </w:t>
+      </w:r>
+      <w:r>
+        <w:t>c</w:t>
+      </w:r>
+      <w:r>
+        <w:t xml:space="preserve">ontrol </w:t>
+      </w:r>
+      <w:r>
+        <w:t>d</w:t>
+      </w:r>
+      <w:r>
+        <w:t xml:space="preserve">esigner, which – as one example – paints the </w:t>
+      </w:r>
+      <w:r>
+        <w:t>a</w:t>
+      </w:r>
+      <w:r>
+        <w:t xml:space="preserve">dornments for the controls. This is the only part of the UI which is actually rendered server-side, </w:t>
+      </w:r>
+      <w:r>
+        <w:t>and</w:t>
+      </w:r>
+      <w:r>
+        <w:t xml:space="preserve"> although it looks like this rendering is done in the context of Visual Studio, it is not. The rendering of the Form and all its components at design time is done by the DesignToolsServer and just projected on the client-area of Visual Studio Design surface.</w:t>
       </w:r>
     </w:p>
     <w:p>
@@ -527,9 +2145,21 @@
         <w:t>:</w:t>
       </w:r>
       <w:r>
-        <w:t xml:space="preserve"> The project holds all the classes which are necessary for the communication between the client and the server process via </w:t>
-      </w:r>
-      <w:hyperlink r:id="rId6" w:history="1">
+        <w:t xml:space="preserve"> Th</w:t>
+      </w:r>
+      <w:r>
+        <w:t>is</w:t>
+      </w:r>
+      <w:r>
+        <w:t xml:space="preserve"> project </w:t>
+      </w:r>
+      <w:r>
+        <w:t>contains</w:t>
+      </w:r>
+      <w:r>
+        <w:t xml:space="preserve"> all the classes which are necessary for the communication between the client and the server process via </w:t>
+      </w:r>
+      <w:hyperlink r:id="rId9" w:history="1">
         <w:r>
           <w:rPr>
             <w:rStyle w:val="Hyperlink"/>
@@ -538,7 +2168,13 @@
         </w:r>
       </w:hyperlink>
       <w:r>
-        <w:t>. The Designer SDK provides a series of base-classes which are optimized for transferring WinForms-typical data types between the client- and the server-process. A typical protocol library for a control designer builds on those classes.</w:t>
+        <w:t>. The Designer SDK provides a series of base</w:t>
+      </w:r>
+      <w:r>
+        <w:t xml:space="preserve"> </w:t>
+      </w:r>
+      <w:r>
+        <w:t>classes which are optimized for transferring WinForms-typical data types between the client- and the server-process. A typical protocol library for a control designer builds on those classes.</w:t>
       </w:r>
     </w:p>
     <w:p>
@@ -594,7 +2230,13 @@
         <w:t>:</w:t>
       </w:r>
       <w:r>
-        <w:t xml:space="preserve"> This is the project which creates the NuGet package. This NuGet package organizes the individual control designer components for the DesignToolsServer and the Visual Studio client process </w:t>
+        <w:t xml:space="preserve"> This is the project which creates the NuGet package. This NuGet package organizes the individual control designer components for the DesignToolsServer </w:t>
+      </w:r>
+      <w:r>
+        <w:t xml:space="preserve">server process </w:t>
+      </w:r>
+      <w:r>
+        <w:t xml:space="preserve">and the Visual Studio client process </w:t>
       </w:r>
       <w:r>
         <w:t>in</w:t>
@@ -605,21 +2247,43 @@
     </w:p>
     <w:p>
       <w:pPr>
-        <w:pStyle w:val="Heading1"/>
-      </w:pPr>
-      <w:r>
+        <w:pStyle w:val="Heading2"/>
+      </w:pPr>
+      <w:r>
+        <w:lastRenderedPageBreak/>
         <w:t>Invoking Type Editors, In Process vs. Out-Of-Process</w:t>
       </w:r>
     </w:p>
     <w:p>
       <w:r>
-        <w:t xml:space="preserve">In the classic framework, invoking of a Type Editor was a </w:t>
+        <w:t xml:space="preserve">In the classic framework, invoking of a </w:t>
+      </w:r>
+      <w:r>
+        <w:t>t</w:t>
+      </w:r>
+      <w:r>
+        <w:t xml:space="preserve">ype </w:t>
+      </w:r>
+      <w:r>
+        <w:t>e</w:t>
+      </w:r>
+      <w:r>
+        <w:t xml:space="preserve">ditor </w:t>
+      </w:r>
+      <w:r>
+        <w:t xml:space="preserve">is </w:t>
+      </w:r>
+      <w:r>
+        <w:t xml:space="preserve">a </w:t>
       </w:r>
       <w:r>
         <w:t>straightforward</w:t>
       </w:r>
       <w:r>
-        <w:t xml:space="preserve"> procedure:</w:t>
+        <w:t xml:space="preserve"> procedure</w:t>
+      </w:r>
+      <w:r>
+        <w:t>. Here is what happens, when the user triggers to edit a value of a property by opening a type editor via the Visual Studio’s property browser:</w:t>
       </w:r>
     </w:p>
     <w:p>
@@ -655,7 +2319,13 @@
         <w:t xml:space="preserve"> (like an image or a sound file)</w:t>
       </w:r>
       <w:r>
-        <w:t xml:space="preserve"> or is a composite property, which demands a more complex user interaction. A type editor for that property type is defined by the `</w:t>
+        <w:t xml:space="preserve"> or is a composite property</w:t>
+      </w:r>
+      <w:r>
+        <w:t xml:space="preserve"> type</w:t>
+      </w:r>
+      <w:r>
+        <w:t>, which demands a more complex user interaction. A type editor for that property type is defined by the `</w:t>
       </w:r>
       <w:proofErr w:type="spellStart"/>
       <w:r>
@@ -671,7 +2341,13 @@
       </w:r>
       <w:proofErr w:type="spellEnd"/>
       <w:r>
-        <w:t>` in the template project).</w:t>
+        <w:t>` in the template project</w:t>
+      </w:r>
+      <w:r>
+        <w:t xml:space="preserve"> as an example</w:t>
+      </w:r>
+      <w:r>
+        <w:t>).</w:t>
       </w:r>
     </w:p>
     <w:p>
@@ -686,7 +2362,13 @@
         <w:t xml:space="preserve">The custom type editor class, which is </w:t>
       </w:r>
       <w:r>
-        <w:t>usually provided along with the type the custom control provides for that special property, is instantiated when the user clicks on the …-Button in the property’s cell of the property browser.</w:t>
+        <w:t xml:space="preserve">usually provided along with the type the custom control provides for that special property, is instantiated when the user clicks on the …-Button in the property’s cell of </w:t>
+      </w:r>
+      <w:r>
+        <w:t xml:space="preserve">Visual Studio’s </w:t>
+      </w:r>
+      <w:r>
+        <w:t>property browser.</w:t>
       </w:r>
     </w:p>
     <w:p>
@@ -741,11 +2423,7 @@
         <w:t>`</w:t>
       </w:r>
       <w:r>
-        <w:t xml:space="preserve"> property of the Button control, the instance </w:t>
-      </w:r>
-      <w:r>
-        <w:lastRenderedPageBreak/>
-        <w:t xml:space="preserve">would be the actual image. In our template example, that instance would be of type </w:t>
+        <w:t xml:space="preserve"> property of the Button control, the instance would be the actual image. In our template example, that instance would be of type </w:t>
       </w:r>
       <w:r>
         <w:t>`</w:t>
@@ -785,18 +2463,22 @@
         <w:t>`</w:t>
       </w:r>
       <w:r>
-        <w:t xml:space="preserve">, which enables the type editor to display a modal (WinForms) dialog in the context of Visual Studio. It is important to show the dialog in this exact context, because otherwise </w:t>
-      </w:r>
-      <w:r>
-        <w:t xml:space="preserve">Windows message processing queues of different processes would run concurrently and quickly </w:t>
-      </w:r>
-      <w:proofErr w:type="gramStart"/>
-      <w:r>
-        <w:t>dead-lock</w:t>
-      </w:r>
-      <w:proofErr w:type="gramEnd"/>
-      <w:r>
-        <w:t xml:space="preserve"> each other, so that the Visual Studio would freeze.</w:t>
+        <w:t xml:space="preserve">, which enables the type editor to display a modal (WinForms) dialog in the context of Visual Studio. It is important to show the dialog in </w:t>
+      </w:r>
+      <w:r>
+        <w:t xml:space="preserve">the </w:t>
+      </w:r>
+      <w:r>
+        <w:t>context</w:t>
+      </w:r>
+      <w:r>
+        <w:t xml:space="preserve"> of Visual Studio</w:t>
+      </w:r>
+      <w:r>
+        <w:t xml:space="preserve">, because otherwise </w:t>
+      </w:r>
+      <w:r>
+        <w:t>Windows message processing queues of different processes would run concurrently and quickly dead-lock each other, so that Visual Studio would freeze.</w:t>
       </w:r>
     </w:p>
     <w:p>
@@ -808,15 +2490,19 @@
         </w:numPr>
       </w:pPr>
       <w:r>
-        <w:t xml:space="preserve">The UI converts the value in an editable format, gets the updates from the users, and then converts the edits back to the type of that control’s </w:t>
-      </w:r>
-      <w:proofErr w:type="spellStart"/>
-      <w:r>
-        <w:t>custm</w:t>
-      </w:r>
-      <w:proofErr w:type="spellEnd"/>
-      <w:r>
-        <w:t xml:space="preserve"> property. The value, which the type editor returns, is now the assigned to the property by the property browser.</w:t>
+        <w:t>The UI converts the value in an editable format, gets the updates from the users, and then converts the edits back to the type of that control’s cust</w:t>
+      </w:r>
+      <w:r>
+        <w:t>o</w:t>
+      </w:r>
+      <w:r>
+        <w:t xml:space="preserve">m property. The value, which the type editor returns, is now assigned </w:t>
+      </w:r>
+      <w:r>
+        <w:t xml:space="preserve">by the property browser </w:t>
+      </w:r>
+      <w:r>
+        <w:t>to the property.</w:t>
       </w:r>
     </w:p>
     <w:p>
@@ -824,7 +2510,37 @@
         <w:t>And here now is the all-important difference</w:t>
       </w:r>
       <w:r>
-        <w:t xml:space="preserve"> to the Out-Of-Process scenario</w:t>
+        <w:t xml:space="preserve"> </w:t>
+      </w:r>
+      <w:r>
+        <w:t xml:space="preserve">compared </w:t>
+      </w:r>
+      <w:r>
+        <w:t xml:space="preserve">to the </w:t>
+      </w:r>
+      <w:r>
+        <w:t>o</w:t>
+      </w:r>
+      <w:r>
+        <w:t>ut-</w:t>
+      </w:r>
+      <w:r>
+        <w:t>o</w:t>
+      </w:r>
+      <w:r>
+        <w:t>f-</w:t>
+      </w:r>
+      <w:r>
+        <w:t>p</w:t>
+      </w:r>
+      <w:r>
+        <w:t xml:space="preserve">rocess </w:t>
+      </w:r>
+      <w:r>
+        <w:t xml:space="preserve">Designer </w:t>
+      </w:r>
+      <w:r>
+        <w:t>scenario</w:t>
       </w:r>
       <w:r>
         <w:t xml:space="preserve">: When the property browser asks the </w:t>
@@ -847,43 +2563,41 @@
         <w:t>s</w:t>
       </w:r>
       <w:r>
-        <w:t xml:space="preserve"> value is not available. The reason: The property browser runs in a different process </w:t>
+        <w:t xml:space="preserve"> value is not available</w:t>
+      </w:r>
+      <w:r>
+        <w:t xml:space="preserve"> in the context of Visual Studio</w:t>
+      </w:r>
+      <w:r>
+        <w:t>. The reason: The property browser runs in a process</w:t>
+      </w:r>
+      <w:r>
+        <w:t xml:space="preserve"> </w:t>
+      </w:r>
+      <w:r>
+        <w:t xml:space="preserve"> </w:t>
+      </w:r>
+      <w:r>
+        <w:t xml:space="preserve">targeting a different .NET version </w:t>
       </w:r>
       <w:r>
         <w:t>than</w:t>
       </w:r>
       <w:r>
-        <w:t xml:space="preserve"> the process that defines the type. And the reason for that again </w:t>
-      </w:r>
-      <w:r>
-        <w:t>is</w:t>
-      </w:r>
-      <w:r>
-        <w:t xml:space="preserve"> that Visual Studio is targeting a different </w:t>
-      </w:r>
-      <w:r>
-        <w:t>.NET (</w:t>
-      </w:r>
-      <w:r>
-        <w:t>framework</w:t>
-      </w:r>
-      <w:r>
-        <w:t xml:space="preserve">) </w:t>
-      </w:r>
-      <w:r>
-        <w:t>version altogether</w:t>
-      </w:r>
-      <w:r>
-        <w:t xml:space="preserve">: Visual Studio runs, for example, against .NET Framework 4.7.2 while </w:t>
+        <w:t xml:space="preserve"> the process that defines the type. Visual Studio runs, for example, against .NET Framework 4.7.2 while </w:t>
       </w:r>
       <w:r>
         <w:t xml:space="preserve">the custom control library you are developing is </w:t>
       </w:r>
-      <w:proofErr w:type="gramStart"/>
-      <w:r>
-        <w:t>e.g.</w:t>
-      </w:r>
-      <w:proofErr w:type="gramEnd"/>
+      <w:r>
+        <w:t>e.</w:t>
+      </w:r>
+      <w:r>
+        <w:t xml:space="preserve"> </w:t>
+      </w:r>
+      <w:r>
+        <w:t>g.</w:t>
+      </w:r>
       <w:r>
         <w:t xml:space="preserve"> targeting</w:t>
       </w:r>
@@ -900,7 +2614,7 @@
         <w:t xml:space="preserve"> or based on types defined </w:t>
       </w:r>
       <w:r>
-        <w:t xml:space="preserve">.NET 7, so there must be different processes for this dilemma to be resolved. So, instead of giving the </w:t>
+        <w:t xml:space="preserve">.NET 7. So, instead of giving the </w:t>
       </w:r>
       <w:proofErr w:type="spellStart"/>
       <w:r>
@@ -911,24 +2625,43 @@
         <w:t xml:space="preserve"> the </w:t>
       </w:r>
       <w:r>
-        <w:t xml:space="preserve">control’s custom/special property’s value directly, </w:t>
-      </w:r>
-      <w:proofErr w:type="gramStart"/>
-      <w:r>
-        <w:t>its</w:t>
-      </w:r>
-      <w:proofErr w:type="gramEnd"/>
-      <w:r>
-        <w:t xml:space="preserve"> handing it a </w:t>
+        <w:t>control’s custom/special property’s value directly, it</w:t>
+      </w:r>
+      <w:r>
+        <w:t>’</w:t>
+      </w:r>
+      <w:r>
+        <w:t xml:space="preserve">s handing it </w:t>
+      </w:r>
+      <w:r>
+        <w:t xml:space="preserve">via </w:t>
+      </w:r>
+      <w:r>
+        <w:t xml:space="preserve">a </w:t>
       </w:r>
       <w:r>
         <w:t xml:space="preserve">so-called </w:t>
       </w:r>
       <w:r>
-        <w:t>proxy object.</w:t>
-      </w:r>
-      <w:r>
-        <w:t xml:space="preserve"> Let’s take a look at what infrastructure components of the OOP-Designer we need to understand, before we talk about the workflow for setting the value in the OOP scenario:</w:t>
+        <w:rPr>
+          <w:i/>
+          <w:iCs/>
+        </w:rPr>
+        <w:t>proxy object</w:t>
+      </w:r>
+      <w:r>
+        <w:t>.</w:t>
+      </w:r>
+      <w:r>
+        <w:t xml:space="preserve"> </w:t>
+      </w:r>
+    </w:p>
+    <w:p>
+      <w:r>
+        <w:t xml:space="preserve">The concept of proxy objects in the client (Visual Studio) process does require a special infrastructure for handling user inputs in custom type editors. </w:t>
+      </w:r>
+      <w:r>
+        <w:t>Let’s look at what infrastructure components of the Designer we need to understand, before we talk about the workflow for setting the value in the OOP scenario:</w:t>
       </w:r>
     </w:p>
     <w:p>
@@ -944,10 +2677,65 @@
           <w:b/>
           <w:bCs/>
         </w:rPr>
-        <w:t>Creating ViewModels:</w:t>
-      </w:r>
-      <w:r>
-        <w:t xml:space="preserve"> The class `</w:t>
+        <w:t xml:space="preserve">Using </w:t>
+      </w:r>
+      <w:r>
+        <w:rPr>
+          <w:b/>
+          <w:bCs/>
+        </w:rPr>
+        <w:t>View</w:t>
+      </w:r>
+      <w:r>
+        <w:rPr>
+          <w:b/>
+          <w:bCs/>
+        </w:rPr>
+        <w:t xml:space="preserve"> </w:t>
+      </w:r>
+      <w:r>
+        <w:rPr>
+          <w:b/>
+          <w:bCs/>
+        </w:rPr>
+        <w:t>Models:</w:t>
+      </w:r>
+      <w:r>
+        <w:t xml:space="preserve"> </w:t>
+      </w:r>
+      <w:r>
+        <w:t xml:space="preserve">View models are for controlling aspects of a UI without having a direct reference to the UI specific components. Don’t confuse view models in the context of the WinForms Designer with view models you might know from XAML languages, though! They are only remote relatives. Yes, they are controlling the UI in a </w:t>
+      </w:r>
+      <w:r>
+        <w:t xml:space="preserve">UI-technology independent </w:t>
+      </w:r>
+      <w:r>
+        <w:t>way</w:t>
+      </w:r>
+      <w:r>
+        <w:t xml:space="preserve"> – and that’s the main aspect of a view model</w:t>
+      </w:r>
+      <w:r>
+        <w:t xml:space="preserve">. But no, </w:t>
+      </w:r>
+      <w:r>
+        <w:t xml:space="preserve">in contrast to XAML, </w:t>
+      </w:r>
+      <w:r>
+        <w:t xml:space="preserve">they are not doing this by direct data binding. View </w:t>
+      </w:r>
+      <w:r>
+        <w:t>m</w:t>
+      </w:r>
+      <w:r>
+        <w:t xml:space="preserve">odels in the context of the Designer are rather used, to sync certain </w:t>
+      </w:r>
+      <w:r>
+        <w:lastRenderedPageBreak/>
+        <w:t xml:space="preserve">conditions of the UI between the client and the server process. </w:t>
+      </w:r>
+      <w:r>
+        <w:t>The class `</w:t>
       </w:r>
       <w:proofErr w:type="spellStart"/>
       <w:r>
@@ -955,13 +2743,25 @@
       </w:r>
       <w:proofErr w:type="spellEnd"/>
       <w:r>
-        <w:t>` provides a static method `Create`. You pass it the service provider and the proxy object the client-side type editor just got from the property browser.</w:t>
-      </w:r>
-      <w:r>
-        <w:t xml:space="preserve"> Don’t confuse view models in the context of the WinForms Designer with View Models you might know from XAML languages. They are only remote relatives. Yes, they are controlling the UI in a way. But no, they are not doing this by direct data binding. View Models in the context of the Designer are rather used, to sync certain conditions of the UI between the client and the server process.</w:t>
-      </w:r>
-      <w:r>
-        <w:t xml:space="preserve"> </w:t>
+        <w:t>` provides a static method `Create`</w:t>
+      </w:r>
+      <w:r>
+        <w:t>, which is the dedicated way to create a view model</w:t>
+      </w:r>
+      <w:r>
+        <w:t xml:space="preserve">. You pass it the service provider and </w:t>
+      </w:r>
+      <w:r>
+        <w:t xml:space="preserve">also </w:t>
+      </w:r>
+      <w:r>
+        <w:t xml:space="preserve">the proxy object </w:t>
+      </w:r>
+      <w:r>
+        <w:t xml:space="preserve">of the instance of the property value to edit, which </w:t>
+      </w:r>
+      <w:r>
+        <w:t>the client-side type editor just got from the property browser.</w:t>
       </w:r>
     </w:p>
     <w:p>
@@ -1003,7 +2803,21 @@
         <w:t>:</w:t>
       </w:r>
       <w:r>
-        <w:t xml:space="preserve"> For the communication with the DesignToolsServer server process, we need the other endpoint on the client side. The </w:t>
+        <w:t xml:space="preserve"> For the communication with the DesignToolsServer server process, </w:t>
+      </w:r>
+      <w:r>
+        <w:t xml:space="preserve">the Designer not only </w:t>
+      </w:r>
+      <w:proofErr w:type="gramStart"/>
+      <w:r>
+        <w:t>need</w:t>
+      </w:r>
+      <w:proofErr w:type="gramEnd"/>
+      <w:r>
+        <w:t xml:space="preserve"> the endpoint on the server, but also on </w:t>
+      </w:r>
+      <w:r>
+        <w:t xml:space="preserve">the client side. The </w:t>
       </w:r>
       <w:r>
         <w:t>`</w:t>
@@ -1017,7 +2831,13 @@
         <w:t>`</w:t>
       </w:r>
       <w:r>
-        <w:t xml:space="preserve"> class represents this endpoint and provides the basic mechanisms for communication with the server. To separate the concerns of each open designable WinForms document within Visual Studio, each open Designer is associated with a session. The `Create` method in the sample shows how to retrieve a session along with and the </w:t>
+        <w:t xml:space="preserve"> class represents </w:t>
+      </w:r>
+      <w:r>
+        <w:t xml:space="preserve">that client-side </w:t>
+      </w:r>
+      <w:r>
+        <w:t xml:space="preserve">endpoint and provides the basic mechanisms for communication with the server. To separate the concerns of each open designable WinForms document within Visual Studio, each open Designer is associated with a session. The `Create` method in the sample shows how to retrieve a session along with and the </w:t>
       </w:r>
       <w:r>
         <w:t>`</w:t>
@@ -1031,7 +2851,17 @@
         <w:t>`</w:t>
       </w:r>
       <w:r>
-        <w:t xml:space="preserve"> through the service provider, and can now, with both objects, talk to the server – in this case to create the respective server-side view model.</w:t>
+        <w:t xml:space="preserve"> through the service provider, and can now, with both objects, talk to the server – in this case to create the respective </w:t>
+      </w:r>
+      <w:r>
+        <w:rPr>
+          <w:i/>
+          <w:iCs/>
+        </w:rPr>
+        <w:t>server-side</w:t>
+      </w:r>
+      <w:r>
+        <w:t xml:space="preserve"> view model.</w:t>
       </w:r>
     </w:p>
     <w:p>
@@ -1050,25 +2880,96 @@
         <w:t>Proxy classes:</w:t>
       </w:r>
       <w:r>
-        <w:t xml:space="preserve"> The view model returned from the server is not the actual server-side view model instance (it can’t, because it might contain or be based on types that are not existing in the client-side target framework) but </w:t>
+        <w:rPr>
+          <w:b/>
+          <w:bCs/>
+        </w:rPr>
+        <w:t xml:space="preserve"> </w:t>
+      </w:r>
+      <w:r>
+        <w:t>Th</w:t>
+      </w:r>
+      <w:r>
+        <w:t>ese classes solve the basic challenge: Representing objects of server-</w:t>
+      </w:r>
+      <w:proofErr w:type="gramStart"/>
+      <w:r>
+        <w:t>side ,NET</w:t>
+      </w:r>
+      <w:proofErr w:type="gramEnd"/>
+      <w:r>
+        <w:t xml:space="preserve"> version types which are not known to the client. If you select a component in the Designer, what the property browser “sees” is a proxy object which kind of points to the real object in the server process, not the actual one. </w:t>
+      </w:r>
+      <w:proofErr w:type="gramStart"/>
+      <w:r>
+        <w:t>A value</w:t>
+      </w:r>
+      <w:proofErr w:type="gramEnd"/>
+      <w:r>
+        <w:t xml:space="preserve"> of a property of a complex type is also </w:t>
+      </w:r>
+      <w:r>
+        <w:t xml:space="preserve">represented by </w:t>
+      </w:r>
+      <w:r>
+        <w:t xml:space="preserve">a proxy object, since – again – </w:t>
+      </w:r>
+      <w:r>
+        <w:t>its</w:t>
+      </w:r>
+      <w:r>
+        <w:t xml:space="preserve"> type only exists on the server, because it’s targeting a different </w:t>
+      </w:r>
+      <w:r>
+        <w:t xml:space="preserve">.NET </w:t>
+      </w:r>
+      <w:r>
+        <w:t xml:space="preserve">version. </w:t>
+      </w:r>
+      <w:r>
+        <w:t>And yet again: Also, t</w:t>
+      </w:r>
+      <w:r>
+        <w:t>he view model returned from the server is not the actual server-side view model instance (it can’t, because</w:t>
+      </w:r>
+      <w:r>
+        <w:t>,</w:t>
+      </w:r>
+      <w:r>
+        <w:t xml:space="preserve"> </w:t>
+      </w:r>
+      <w:r>
+        <w:t xml:space="preserve">again, </w:t>
+      </w:r>
+      <w:r>
+        <w:t xml:space="preserve">it might contain or be based on types that are not existing in the client-side target framework) but </w:t>
       </w:r>
       <w:r>
         <w:t xml:space="preserve">what we call </w:t>
       </w:r>
       <w:r>
-        <w:t>a proxy class, so, a</w:t>
-      </w:r>
-      <w:r>
-        <w:t>lmost</w:t>
-      </w:r>
-      <w:r>
-        <w:t xml:space="preserve"> pointer to the actual server-side </w:t>
-      </w:r>
-      <w:r>
-        <w:t xml:space="preserve">hosted instance – in the example the instance of the server-side </w:t>
-      </w:r>
-      <w:r>
-        <w:t>view model. The client-side view model will need this proxy to synchronize necessary data across the process boundaries.</w:t>
+        <w:t xml:space="preserve">a proxy class, so, </w:t>
+      </w:r>
+      <w:r>
+        <w:t xml:space="preserve">the </w:t>
+      </w:r>
+      <w:r>
+        <w:t xml:space="preserve">pointer to the actual server-side </w:t>
+      </w:r>
+      <w:r>
+        <w:t>hosted instance</w:t>
+      </w:r>
+      <w:r>
+        <w:t xml:space="preserve">. </w:t>
+      </w:r>
+      <w:r>
+        <w:t xml:space="preserve">The client-side view model will need this </w:t>
+      </w:r>
+      <w:r>
+        <w:t>view model-</w:t>
+      </w:r>
+      <w:r>
+        <w:t>proxy to synchronize necessary data across the process boundaries.</w:t>
       </w:r>
     </w:p>
     <w:p>
@@ -1087,11 +2988,7 @@
         <w:t>Data transport and remote procedure calls:</w:t>
       </w:r>
       <w:r>
-        <w:t xml:space="preserve"> The communication between client and server is always synchronous, so blocking: You define endpoints in the server-process, which the client </w:t>
-      </w:r>
-      <w:r>
-        <w:lastRenderedPageBreak/>
-        <w:t xml:space="preserve">calls. Basically, each endpoint needs three dedicated classes: A </w:t>
+        <w:t xml:space="preserve"> The communication between client and server is always synchronous, so blocking: You define endpoints in the server-process, which the client calls. Basically, each endpoint needs three dedicated classes: A </w:t>
       </w:r>
       <w:r>
         <w:rPr>
@@ -1137,40 +3034,78 @@
       </w:r>
       <w:proofErr w:type="spellEnd"/>
       <w:r>
-        <w:t xml:space="preserve">` endpoint: This method is called when the user clicked the OK button of the type editor during design time to indicate that they changed the value passed by the property browser. Since the custom property type only exists in the DesignToolsServer, the client can only pass over the individual data fragments from what the user entered in the dialog to the server process. But it is the server which then creates the actual value of what he </w:t>
-      </w:r>
-      <w:proofErr w:type="gramStart"/>
-      <w:r>
-        <w:t>go</w:t>
-      </w:r>
-      <w:proofErr w:type="gramEnd"/>
-      <w:r>
-        <w:t xml:space="preserve"> passed from the client and eventually assigns it the property of the user control.</w:t>
-      </w:r>
-    </w:p>
-    <w:p>
-      <w:r>
-        <w:t xml:space="preserve">Now, with </w:t>
-      </w:r>
-      <w:proofErr w:type="gramStart"/>
-      <w:r>
-        <w:t>this important basics</w:t>
-      </w:r>
-      <w:proofErr w:type="gramEnd"/>
-      <w:r>
-        <w:t xml:space="preserve"> in mind,</w:t>
+        <w:t xml:space="preserve">` endpoint: This method is called when the user clicked the OK button of the type editor during design time to indicate that they changed the value passed by the property browser. Since the custom property type only exists in the DesignToolsServer, the client can only pass over the individual data fragments from what the user entered in the dialog to the server process. But it is the server which then creates the actual </w:t>
+      </w:r>
+      <w:r>
+        <w:t xml:space="preserve">instance of the </w:t>
+      </w:r>
+      <w:r>
+        <w:t xml:space="preserve">value of what </w:t>
+      </w:r>
+      <w:r>
+        <w:t>it</w:t>
+      </w:r>
+      <w:r>
+        <w:t xml:space="preserve"> go</w:t>
+      </w:r>
+      <w:r>
+        <w:t>t</w:t>
+      </w:r>
+      <w:r>
+        <w:t xml:space="preserve"> passed from the client</w:t>
+      </w:r>
+      <w:r>
+        <w:t>.</w:t>
       </w:r>
       <w:r>
         <w:t xml:space="preserve"> </w:t>
       </w:r>
       <w:r>
+        <w:t>A</w:t>
+      </w:r>
+      <w:r>
+        <w:t xml:space="preserve">nd </w:t>
+      </w:r>
+      <w:r>
+        <w:t xml:space="preserve">it </w:t>
+      </w:r>
+      <w:r>
+        <w:t xml:space="preserve">eventually assigns </w:t>
+      </w:r>
+      <w:r>
+        <w:t xml:space="preserve">that value to </w:t>
+      </w:r>
+      <w:r>
+        <w:t>the property of the user control.</w:t>
+      </w:r>
+    </w:p>
+    <w:p>
+      <w:r>
+        <w:t>Now, with th</w:t>
+      </w:r>
+      <w:r>
+        <w:t>ese</w:t>
+      </w:r>
+      <w:r>
+        <w:t xml:space="preserve"> important basics in mind,</w:t>
+      </w:r>
+      <w:r>
+        <w:t xml:space="preserve"> </w:t>
+      </w:r>
+      <w:r>
         <w:t>h</w:t>
       </w:r>
       <w:r>
         <w:t xml:space="preserve">ere is the workflow for setting </w:t>
       </w:r>
       <w:r>
-        <w:t>a property value via a type editor in the OOP scenario</w:t>
+        <w:t xml:space="preserve">a property value via a type editor in the </w:t>
+      </w:r>
+      <w:r>
+        <w:t xml:space="preserve">out-of-process Designer </w:t>
+      </w:r>
+      <w:r>
+        <w:t>scenario</w:t>
       </w:r>
       <w:r>
         <w:t xml:space="preserve"> in detail:</w:t>
@@ -1188,7 +3123,19 @@
         <w:t>As</w:t>
       </w:r>
       <w:r>
-        <w:t xml:space="preserve"> in the classic In-Process-Scenario, the user wants to set a value for a custom property. And again, a type editor for that property type is defined by the `</w:t>
+        <w:t xml:space="preserve"> in the classic </w:t>
+      </w:r>
+      <w:r>
+        <w:t>i</w:t>
+      </w:r>
+      <w:r>
+        <w:t>n-</w:t>
+      </w:r>
+      <w:r>
+        <w:t>p</w:t>
+      </w:r>
+      <w:r>
+        <w:t>rocess-Scenario, the user wants to set a value for a custom property. And again, a type editor for that property type is defined by the `</w:t>
       </w:r>
       <w:proofErr w:type="spellStart"/>
       <w:r>
@@ -1210,7 +3157,11 @@
         <w:t>The first important difference</w:t>
       </w:r>
       <w:r>
-        <w:t>: Since the type in question might not be available in the client process</w:t>
+        <w:t xml:space="preserve">: Since the type in </w:t>
+      </w:r>
+      <w:r>
+        <w:lastRenderedPageBreak/>
+        <w:t>question might not be available in the client process</w:t>
       </w:r>
       <w:r>
         <w:t>’</w:t>
@@ -1241,6 +3192,46 @@
       </w:r>
       <w:r>
         <w:t>is instantiated when the user clicks on the …-Button in the property’s cell of the property browser.</w:t>
+      </w:r>
+      <w:r>
+        <w:t xml:space="preserve"> Now, here is a first exciting challenge that the modern designer faces: When the custom control lives only in the server process, and the actual type editor lives only in the client, how does the WinForms Designer finds the type editor on the client side? This is where an important component in the client designer project comes into play: the `</w:t>
+      </w:r>
+      <w:proofErr w:type="spellStart"/>
+      <w:r>
+        <w:t>TypeRoutingProvider</w:t>
+      </w:r>
+      <w:proofErr w:type="spellEnd"/>
+      <w:r>
+        <w:t xml:space="preserve">`. It </w:t>
+      </w:r>
+      <w:r>
+        <w:t>holds a table of `</w:t>
+      </w:r>
+      <w:proofErr w:type="spellStart"/>
+      <w:r>
+        <w:t>TypeRoutingDefinition</w:t>
+      </w:r>
+      <w:proofErr w:type="spellEnd"/>
+      <w:r>
+        <w:t xml:space="preserve">` </w:t>
+      </w:r>
+      <w:proofErr w:type="spellStart"/>
+      <w:proofErr w:type="gramStart"/>
+      <w:r>
+        <w:t>ibjects</w:t>
+      </w:r>
+      <w:proofErr w:type="spellEnd"/>
+      <w:proofErr w:type="gramEnd"/>
+      <w:r>
+        <w:t xml:space="preserve"> and assigns the names of the editors to the actual types. That means, if you were ever to add additional type editors for other property types or controls to your control library solution, this table must be ament and maintained accordingly. It’s best practice to use the `</w:t>
+      </w:r>
+      <w:proofErr w:type="spellStart"/>
+      <w:r>
+        <w:t>EditorNames</w:t>
+      </w:r>
+      <w:proofErr w:type="spellEnd"/>
+      <w:r>
+        <w:t>` definitions in the Protocol project to that end, since it minimizes typos by providing IntelliSense support.</w:t>
       </w:r>
     </w:p>
     <w:p>
@@ -1252,7 +3243,10 @@
         </w:numPr>
       </w:pPr>
       <w:r>
-        <w:t>And yet again, t</w:t>
+        <w:t xml:space="preserve">Now, </w:t>
+      </w:r>
+      <w:r>
+        <w:t>yet again, t</w:t>
       </w:r>
       <w:r>
         <w:t xml:space="preserve">he property browser calls the </w:t>
@@ -1284,7 +3278,13 @@
         <w:t>This</w:t>
       </w:r>
       <w:r>
-        <w:t xml:space="preserve"> also means, processing the value must be happening in the server-process. To this end, 2 view model</w:t>
+        <w:t xml:space="preserve"> also means, processing the value must be happening in the server-process. To this end, </w:t>
+      </w:r>
+      <w:r>
+        <w:t>the two</w:t>
+      </w:r>
+      <w:r>
+        <w:t xml:space="preserve"> view model</w:t>
       </w:r>
       <w:r>
         <w:t xml:space="preserve"> types</w:t>
@@ -1293,7 +3293,13 @@
         <w:t xml:space="preserve"> to control the edit procedure </w:t>
       </w:r>
       <w:r>
-        <w:t xml:space="preserve">need to </w:t>
+        <w:t xml:space="preserve">need </w:t>
+      </w:r>
+      <w:r>
+        <w:t xml:space="preserve">now </w:t>
+      </w:r>
+      <w:r>
+        <w:t xml:space="preserve">to </w:t>
       </w:r>
       <w:r>
         <w:t>be used</w:t>
@@ -1414,7 +3420,13 @@
         <w:t xml:space="preserve">elements </w:t>
       </w:r>
       <w:r>
-        <w:t xml:space="preserve">and a custom Enum. Since this type only exists server-side, </w:t>
+        <w:t xml:space="preserve">and a custom Enum. </w:t>
+      </w:r>
+      <w:r>
+        <w:t>As a reminder: s</w:t>
+      </w:r>
+      <w:r>
+        <w:t xml:space="preserve">ince this type only exists server-side, </w:t>
       </w:r>
       <w:r>
         <w:t>the UI</w:t>
@@ -1444,7 +3456,13 @@
         <w:t>d</w:t>
       </w:r>
       <w:r>
-        <w:t xml:space="preserve"> in either process. It’s defined as a .NET standard library, so all </w:t>
+        <w:t xml:space="preserve"> in either process. It</w:t>
+      </w:r>
+      <w:r>
+        <w:t xml:space="preserve"> is</w:t>
+      </w:r>
+      <w:r>
+        <w:t xml:space="preserve"> defined as a .NET standard library, so all </w:t>
       </w:r>
       <w:r>
         <w:t>its</w:t>
@@ -1474,7 +3492,13 @@
         <w:t xml:space="preserve"> </w:t>
       </w:r>
       <w:r>
-        <w:t xml:space="preserve">So, to solve the problem, we mirror the </w:t>
+        <w:t xml:space="preserve">So, to solve </w:t>
+      </w:r>
+      <w:r>
+        <w:t>this requirement</w:t>
+      </w:r>
+      <w:r>
+        <w:t xml:space="preserve">, we mirror the </w:t>
       </w:r>
       <w:r>
         <w:t>`</w:t>
@@ -1517,19 +3541,19 @@
         <w:t>JSON format and back from it</w:t>
       </w:r>
       <w:r>
-        <w:t xml:space="preserve">, which is needed to transport it across the processes </w:t>
-      </w:r>
-      <w:proofErr w:type="spellStart"/>
-      <w:r>
-        <w:t>bounderies</w:t>
-      </w:r>
-      <w:proofErr w:type="spellEnd"/>
-      <w:r>
-        <w:t xml:space="preserve">. With that, the response class for the endpoint to create the server-side </w:t>
-      </w:r>
-      <w:r>
-        <w:lastRenderedPageBreak/>
-        <w:t>view</w:t>
+        <w:t xml:space="preserve">, which is needed to transport it across the </w:t>
+      </w:r>
+      <w:r>
+        <w:t>process’s</w:t>
+      </w:r>
+      <w:r>
+        <w:t xml:space="preserve"> </w:t>
+      </w:r>
+      <w:r>
+        <w:t>boundaries</w:t>
+      </w:r>
+      <w:r>
+        <w:t>. With that, the response class for the endpoint to create the server-side view</w:t>
       </w:r>
       <w:r>
         <w:t xml:space="preserve"> </w:t>
@@ -1571,7 +3595,7 @@
         </w:numPr>
       </w:pPr>
       <w:r>
-        <w:t>When the user now clicks OK, we validate the data on the client</w:t>
+        <w:t>When the user clicks OK, we validate the data on the client</w:t>
       </w:r>
       <w:r>
         <w:t xml:space="preserve"> inside the `</w:t>
@@ -1622,7 +3646,7 @@
         <w:t>data transfer</w:t>
       </w:r>
       <w:r>
-        <w:t xml:space="preserve"> process to the server. This method now sends the </w:t>
+        <w:t xml:space="preserve"> to the server. This method now sends the </w:t>
       </w:r>
       <w:r>
         <w:t>`</w:t>
@@ -1639,10 +3663,16 @@
         <w:t xml:space="preserve"> to the server and passes the </w:t>
       </w:r>
       <w:r>
-        <w:t>induvial</w:t>
-      </w:r>
-      <w:r>
-        <w:t xml:space="preserve"> retrieved data from the user’s input in the dialog along. The endpoint’s handler gets those data and passes </w:t>
+        <w:t>individual</w:t>
+      </w:r>
+      <w:r>
+        <w:t xml:space="preserve"> retrieved data from the user’s input </w:t>
+      </w:r>
+      <w:r>
+        <w:t xml:space="preserve">of </w:t>
+      </w:r>
+      <w:r>
+        <w:t xml:space="preserve">the dialog along. The endpoint’s handler gets those data and passes </w:t>
       </w:r>
       <w:r>
         <w:t xml:space="preserve">- </w:t>
@@ -1666,7 +3696,13 @@
         <w:t xml:space="preserve">again </w:t>
       </w:r>
       <w:r>
-        <w:t xml:space="preserve">calls the </w:t>
+        <w:t xml:space="preserve">calls </w:t>
+      </w:r>
+      <w:r>
+        <w:t>its</w:t>
+      </w:r>
+      <w:r>
+        <w:t xml:space="preserve"> </w:t>
       </w:r>
       <w:r>
         <w:t>`</w:t>
@@ -1686,7 +3722,11 @@
         <w:t>,</w:t>
       </w:r>
       <w:r>
-        <w:t xml:space="preserve"> composes the actual instance of the custom control’s property type, and stores it in the </w:t>
+        <w:t xml:space="preserve"> composes the actual instance of the custom control’s property type, </w:t>
+      </w:r>
+      <w:r>
+        <w:lastRenderedPageBreak/>
+        <w:t xml:space="preserve">and stores it in the </w:t>
       </w:r>
       <w:r>
         <w:t>`</w:t>
@@ -1733,750 +3773,453 @@
         <w:t>committed</w:t>
       </w:r>
       <w:r>
-        <w:t xml:space="preserve"> result. The question now is: How does the ViewModel property find </w:t>
-      </w:r>
+        <w:t xml:space="preserve"> result. </w:t>
+      </w:r>
+      <w:r>
+        <w:t>But wait!</w:t>
+      </w:r>
+      <w:r>
+        <w:t xml:space="preserve"> How does the ViewModel property find the way back to the control</w:t>
+      </w:r>
+      <w:r>
+        <w:t>’s property</w:t>
+      </w:r>
+      <w:r>
+        <w:t>? That</w:t>
+      </w:r>
+      <w:r>
+        <w:t xml:space="preserve"> </w:t>
+      </w:r>
+      <w:r>
+        <w:t xml:space="preserve">last step </w:t>
+      </w:r>
+      <w:r>
+        <w:t>is</w:t>
+      </w:r>
+      <w:r>
+        <w:t xml:space="preserve"> done client-side</w:t>
+      </w:r>
+      <w:r>
+        <w:t>, and it’s kind of subtle</w:t>
+      </w:r>
+      <w:r>
+        <w:t>:</w:t>
+      </w:r>
+      <w:r>
+        <w:t xml:space="preserve"> Remember? When the client-side view model got created, it not only triggered the creation of the server-side view model. It also requested the proxy of </w:t>
+      </w:r>
+      <w:r>
+        <w:t>that view model</w:t>
+      </w:r>
+      <w:r>
+        <w:t xml:space="preserve"> to be returned to the client side.</w:t>
+      </w:r>
+      <w:r>
+        <w:t xml:space="preserve"> On the client, the client-side ViewModel holds the reference to </w:t>
+      </w:r>
+      <w:r>
+        <w:t>server-side view model’s</w:t>
+      </w:r>
+      <w:r>
+        <w:t xml:space="preserve"> </w:t>
+      </w:r>
+      <w:proofErr w:type="spellStart"/>
+      <w:r>
+        <w:rPr>
+          <w:rStyle w:val="VerbatimChar"/>
+        </w:rPr>
+        <w:t>PropertyStore</w:t>
+      </w:r>
+      <w:proofErr w:type="spellEnd"/>
+      <w:r>
+        <w:t xml:space="preserve"> property over a </w:t>
+      </w:r>
+      <w:r>
+        <w:t>proxy object</w:t>
+      </w:r>
+      <w:r>
+        <w:t xml:space="preserve">. When the </w:t>
+      </w:r>
+      <w:r>
+        <w:t>u</w:t>
+      </w:r>
+      <w:r>
+        <w:t>ser clicks OK in the editor, that code</w:t>
+      </w:r>
+      <w:r>
+        <w:t xml:space="preserve"> </w:t>
+      </w:r>
+      <w:r>
+        <w:t xml:space="preserve">flow is returned </w:t>
+      </w:r>
+      <w:r>
+        <w:t>to the</w:t>
+      </w:r>
+      <w:r>
+        <w:t xml:space="preserve"> </w:t>
+      </w:r>
+      <w:r>
+        <w:t xml:space="preserve">type editor </w:t>
+      </w:r>
+      <w:r>
+        <w:t>(running in the context of Visual Studio)</w:t>
+      </w:r>
+      <w:r>
+        <w:t>, which opened the modal dialog to begin with</w:t>
+      </w:r>
+      <w:r>
+        <w:t>.</w:t>
+      </w:r>
+      <w:r>
+        <w:t xml:space="preserve"> Now</w:t>
+      </w:r>
+      <w:r>
+        <w:t>,</w:t>
+      </w:r>
+      <w:r>
+        <w:t xml:space="preserve"> back in the actual type editor class</w:t>
+      </w:r>
+      <w:r>
+        <w:t>,</w:t>
+      </w:r>
+      <w:r>
+        <w:t xml:space="preserve"> it is </w:t>
+      </w:r>
+      <w:r>
+        <w:t>where the assignment from this ViewModel to the actual Property of the Control happens</w:t>
+      </w:r>
+      <w:r>
+        <w:t>:</w:t>
+      </w:r>
+    </w:p>
+    <w:p>
+      <w:pPr>
+        <w:pStyle w:val="SourceCode"/>
+      </w:pPr>
+      <w:r>
+        <w:t xml:space="preserve">            </w:t>
+      </w:r>
+      <w:r>
+        <w:rPr>
+          <w:color w:val="0000FF"/>
+        </w:rPr>
+        <w:t>var</w:t>
+      </w:r>
+      <w:r>
+        <w:t xml:space="preserve"> </w:t>
+      </w:r>
+      <w:proofErr w:type="spellStart"/>
+      <w:r>
+        <w:t>dialogResult</w:t>
+      </w:r>
+      <w:proofErr w:type="spellEnd"/>
+      <w:r>
+        <w:t xml:space="preserve"> = </w:t>
+      </w:r>
+      <w:proofErr w:type="spellStart"/>
+      <w:r>
+        <w:t>editorService.ShowDialog</w:t>
+      </w:r>
+      <w:proofErr w:type="spellEnd"/>
+      <w:r>
+        <w:t>(_</w:t>
+      </w:r>
+      <w:proofErr w:type="spellStart"/>
+      <w:r>
+        <w:t>customTypeEditorDialog</w:t>
+      </w:r>
+      <w:proofErr w:type="spellEnd"/>
       <w:proofErr w:type="gramStart"/>
       <w:r>
-        <w:t>the</w:t>
+        <w:t>);</w:t>
       </w:r>
       <w:proofErr w:type="gramEnd"/>
-      <w:r>
-        <w:t xml:space="preserve"> way back to the control</w:t>
-      </w:r>
-      <w:r>
-        <w:t>’s property</w:t>
-      </w:r>
-      <w:r>
-        <w:t>? That</w:t>
-      </w:r>
-      <w:r>
-        <w:t xml:space="preserve"> is</w:t>
-      </w:r>
-      <w:r>
-        <w:t xml:space="preserve"> done client-side:</w:t>
-      </w:r>
-      <w:r>
-        <w:t xml:space="preserve"> Remember? When the client-side view model got created, it not only triggered the creation of the server-side view model. It also requested the proxy of </w:t>
-      </w:r>
-      <w:r>
-        <w:t>that view model</w:t>
-      </w:r>
-      <w:r>
-        <w:t xml:space="preserve"> to be returned to the client side.</w:t>
-      </w:r>
-      <w:r>
-        <w:t xml:space="preserve"> On the client, the client-side ViewModel holds the reference to </w:t>
-      </w:r>
-      <w:r>
-        <w:t>server-side view model’s</w:t>
+    </w:p>
+    <w:p>
+      <w:pPr>
+        <w:pStyle w:val="SourceCode"/>
+      </w:pPr>
+      <w:r>
+        <w:t xml:space="preserve">            </w:t>
+      </w:r>
+      <w:r>
+        <w:rPr>
+          <w:color w:val="0000FF"/>
+        </w:rPr>
+        <w:t>if</w:t>
+      </w:r>
+      <w:r>
+        <w:t xml:space="preserve"> (</w:t>
+      </w:r>
+      <w:proofErr w:type="spellStart"/>
+      <w:r>
+        <w:t>dialogResult</w:t>
+      </w:r>
+      <w:proofErr w:type="spellEnd"/>
+      <w:r>
+        <w:t xml:space="preserve"> == </w:t>
+      </w:r>
+      <w:proofErr w:type="spellStart"/>
+      <w:r>
+        <w:t>DialogResult.OK</w:t>
+      </w:r>
+      <w:proofErr w:type="spellEnd"/>
+      <w:r>
+        <w:t>)</w:t>
+      </w:r>
+    </w:p>
+    <w:p>
+      <w:pPr>
+        <w:pStyle w:val="SourceCode"/>
+      </w:pPr>
+      <w:r>
+        <w:t xml:space="preserve">            {</w:t>
+      </w:r>
+    </w:p>
+    <w:p>
+      <w:pPr>
+        <w:pStyle w:val="SourceCode"/>
+      </w:pPr>
+      <w:r>
+        <w:t xml:space="preserve">                </w:t>
+      </w:r>
+      <w:r>
+        <w:rPr>
+          <w:color w:val="008000"/>
+        </w:rPr>
+        <w:t>// By now, the UI of the Editor has asked its (client-side) ViewModel</w:t>
+      </w:r>
+    </w:p>
+    <w:p>
+      <w:pPr>
+        <w:pStyle w:val="SourceCode"/>
+      </w:pPr>
+      <w:r>
+        <w:t xml:space="preserve">                </w:t>
+      </w:r>
+      <w:r>
+        <w:rPr>
+          <w:color w:val="008000"/>
+        </w:rPr>
+        <w:t>// to run the code which updates the property value. It passes the data to</w:t>
+      </w:r>
+    </w:p>
+    <w:p>
+      <w:pPr>
+        <w:pStyle w:val="SourceCode"/>
+      </w:pPr>
+      <w:r>
+        <w:t xml:space="preserve">                </w:t>
+      </w:r>
+      <w:r>
+        <w:rPr>
+          <w:color w:val="008000"/>
+        </w:rPr>
+        <w:t>// the server, which in turn updates the server-side ViewModel.</w:t>
+      </w:r>
+    </w:p>
+    <w:p>
+      <w:pPr>
+        <w:pStyle w:val="SourceCode"/>
+      </w:pPr>
+      <w:r>
+        <w:t xml:space="preserve">                </w:t>
+      </w:r>
+      <w:r>
+        <w:rPr>
+          <w:color w:val="008000"/>
+        </w:rPr>
+        <w:t>// When it's time to return the value from the client-side ViewModel back to the</w:t>
+      </w:r>
+    </w:p>
+    <w:p>
+      <w:pPr>
+        <w:pStyle w:val="SourceCode"/>
+      </w:pPr>
+      <w:r>
+        <w:t xml:space="preserve">                </w:t>
+      </w:r>
+      <w:r>
+        <w:rPr>
+          <w:color w:val="008000"/>
+        </w:rPr>
+        <w:t xml:space="preserve">// Property Browser (which has called the </w:t>
+      </w:r>
+      <w:r>
+        <w:rPr>
+          <w:color w:val="008000"/>
+        </w:rPr>
+        <w:t>t</w:t>
+      </w:r>
+      <w:r>
+        <w:rPr>
+          <w:color w:val="008000"/>
+        </w:rPr>
+        <w:t>ype</w:t>
+      </w:r>
+      <w:r>
+        <w:rPr>
+          <w:color w:val="008000"/>
+        </w:rPr>
+        <w:t xml:space="preserve"> e</w:t>
+      </w:r>
+      <w:r>
+        <w:rPr>
+          <w:color w:val="008000"/>
+        </w:rPr>
+        <w:t>ditor in the first place), the client-side</w:t>
+      </w:r>
+    </w:p>
+    <w:p>
+      <w:pPr>
+        <w:pStyle w:val="SourceCode"/>
+      </w:pPr>
+      <w:r>
+        <w:t xml:space="preserve">                </w:t>
+      </w:r>
+      <w:r>
+        <w:rPr>
+          <w:color w:val="008000"/>
+        </w:rPr>
+        <w:t xml:space="preserve">// ViewModel accesses its </w:t>
+      </w:r>
+      <w:proofErr w:type="spellStart"/>
+      <w:r>
+        <w:rPr>
+          <w:color w:val="008000"/>
+        </w:rPr>
+        <w:t>PropertyStore</w:t>
+      </w:r>
+      <w:proofErr w:type="spellEnd"/>
+      <w:r>
+        <w:rPr>
+          <w:color w:val="008000"/>
+        </w:rPr>
+        <w:t xml:space="preserve"> property, which in turn gets the required </w:t>
+      </w:r>
+      <w:proofErr w:type="spellStart"/>
+      <w:r>
+        <w:rPr>
+          <w:color w:val="008000"/>
+        </w:rPr>
+        <w:t>PropertyStore</w:t>
+      </w:r>
+      <w:proofErr w:type="spellEnd"/>
+    </w:p>
+    <w:p>
+      <w:pPr>
+        <w:pStyle w:val="SourceCode"/>
+      </w:pPr>
+      <w:r>
+        <w:t xml:space="preserve">                </w:t>
+      </w:r>
+      <w:r>
+        <w:rPr>
+          <w:color w:val="008000"/>
+        </w:rPr>
+        <w:t>// proxy object directly from the server-side ViewModel.</w:t>
+      </w:r>
+    </w:p>
+    <w:p>
+      <w:pPr>
+        <w:pStyle w:val="SourceCode"/>
+      </w:pPr>
+      <w:r>
+        <w:t xml:space="preserve">                value = </w:t>
+      </w:r>
+      <w:proofErr w:type="spellStart"/>
+      <w:r>
+        <w:t>viewModelClient.</w:t>
+      </w:r>
+      <w:proofErr w:type="gramStart"/>
+      <w:r>
+        <w:t>PropertyStore</w:t>
+      </w:r>
+      <w:proofErr w:type="spellEnd"/>
+      <w:r>
+        <w:t>;</w:t>
+      </w:r>
+      <w:proofErr w:type="gramEnd"/>
+    </w:p>
+    <w:p>
+      <w:pPr>
+        <w:pStyle w:val="SourceCode"/>
+      </w:pPr>
+      <w:r>
+        <w:t xml:space="preserve">            }</w:t>
+      </w:r>
+    </w:p>
+    <w:p>
+      <w:pPr>
+        <w:pStyle w:val="SourceCode"/>
+      </w:pPr>
+    </w:p>
+    <w:p>
+      <w:pPr>
+        <w:pStyle w:val="ListParagraph"/>
+      </w:pPr>
+      <w:r>
+        <w:t xml:space="preserve">The </w:t>
+      </w:r>
+      <w:proofErr w:type="spellStart"/>
+      <w:r>
+        <w:rPr>
+          <w:rStyle w:val="VerbatimChar"/>
+        </w:rPr>
+        <w:t>PropertyStore</w:t>
+      </w:r>
+      <w:proofErr w:type="spellEnd"/>
+      <w:r>
+        <w:t xml:space="preserve"> property of the </w:t>
+      </w:r>
+      <w:proofErr w:type="spellStart"/>
+      <w:r>
+        <w:rPr>
+          <w:rStyle w:val="VerbatimChar"/>
+        </w:rPr>
+        <w:t>ViewModelClient</w:t>
+      </w:r>
+      <w:proofErr w:type="spellEnd"/>
+      <w:r>
+        <w:t xml:space="preserve"> doesn’t have a dedicated backing field to hold the value. Rather, it uses the infrastructure of the </w:t>
+      </w:r>
+      <w:r>
+        <w:t>p</w:t>
+      </w:r>
+      <w:r>
+        <w:t>roxy to communicate with the server-side view</w:t>
       </w:r>
       <w:r>
         <w:t xml:space="preserve"> </w:t>
       </w:r>
-      <w:proofErr w:type="spellStart"/>
-      <w:r>
-        <w:t>PropertyStore</w:t>
-      </w:r>
-      <w:proofErr w:type="spellEnd"/>
-      <w:r>
-        <w:t xml:space="preserve"> property over a </w:t>
-      </w:r>
-      <w:proofErr w:type="spellStart"/>
-      <w:r>
-        <w:t>ProxyObject</w:t>
-      </w:r>
-      <w:proofErr w:type="spellEnd"/>
-      <w:r>
-        <w:t xml:space="preserve">. When the </w:t>
-      </w:r>
-      <w:r>
-        <w:t>u</w:t>
-      </w:r>
-      <w:r>
-        <w:t>ser clicks OK in the editor, that code</w:t>
+      <w:r>
+        <w:t>model to get the just created proxy of the server-side view</w:t>
       </w:r>
       <w:r>
         <w:t xml:space="preserve"> </w:t>
       </w:r>
       <w:r>
-        <w:t xml:space="preserve">flow is returned to the </w:t>
-      </w:r>
-      <w:proofErr w:type="spellStart"/>
-      <w:r>
-        <w:t>the</w:t>
-      </w:r>
-      <w:proofErr w:type="spellEnd"/>
-      <w:r>
-        <w:t xml:space="preserve"> </w:t>
-      </w:r>
-      <w:proofErr w:type="spellStart"/>
-      <w:r>
-        <w:t>TypeEditor</w:t>
-      </w:r>
-      <w:proofErr w:type="spellEnd"/>
-      <w:r>
-        <w:t xml:space="preserve"> (running in the context of Visual Studio)</w:t>
-      </w:r>
-      <w:r>
-        <w:t>, which opened the modal dialog to begin with</w:t>
-      </w:r>
-      <w:r>
-        <w:t>.</w:t>
-      </w:r>
-      <w:r>
-        <w:t xml:space="preserve"> Now</w:t>
-      </w:r>
-      <w:r>
-        <w:t>,</w:t>
-      </w:r>
-      <w:r>
-        <w:t xml:space="preserve"> back in the actual type editor class it is </w:t>
-      </w:r>
-      <w:r>
-        <w:t>where the assignment from this ViewModel to the actual Property of the Control happens</w:t>
-      </w:r>
-      <w:r>
-        <w:t>:</w:t>
-      </w:r>
-    </w:p>
-    <w:p>
-      <w:pPr>
-        <w:autoSpaceDE w:val="0"/>
-        <w:autoSpaceDN w:val="0"/>
-        <w:adjustRightInd w:val="0"/>
-        <w:spacing w:after="0" w:line="240" w:lineRule="auto"/>
-        <w:rPr>
-          <w:rFonts w:ascii="Cascadia Code" w:hAnsi="Cascadia Code" w:cs="Cascadia Code"/>
-          <w:color w:val="000000"/>
-          <w:sz w:val="12"/>
-          <w:szCs w:val="12"/>
-        </w:rPr>
-      </w:pPr>
-      <w:r>
-        <w:rPr>
-          <w:rFonts w:ascii="Cascadia Code" w:hAnsi="Cascadia Code" w:cs="Cascadia Code"/>
-          <w:color w:val="000000"/>
-          <w:sz w:val="12"/>
-          <w:szCs w:val="12"/>
-        </w:rPr>
-        <w:t xml:space="preserve">            </w:t>
-      </w:r>
-      <w:r>
-        <w:rPr>
-          <w:rFonts w:ascii="Cascadia Code" w:hAnsi="Cascadia Code" w:cs="Cascadia Code"/>
-          <w:color w:val="0000FF"/>
-          <w:sz w:val="12"/>
-          <w:szCs w:val="12"/>
-        </w:rPr>
-        <w:t>var</w:t>
-      </w:r>
-      <w:r>
-        <w:rPr>
-          <w:rFonts w:ascii="Cascadia Code" w:hAnsi="Cascadia Code" w:cs="Cascadia Code"/>
-          <w:color w:val="000000"/>
-          <w:sz w:val="12"/>
-          <w:szCs w:val="12"/>
-        </w:rPr>
-        <w:t xml:space="preserve"> </w:t>
-      </w:r>
-      <w:proofErr w:type="spellStart"/>
-      <w:r>
-        <w:rPr>
-          <w:rFonts w:ascii="Cascadia Code" w:hAnsi="Cascadia Code" w:cs="Cascadia Code"/>
-          <w:color w:val="000000"/>
-          <w:sz w:val="12"/>
-          <w:szCs w:val="12"/>
-        </w:rPr>
-        <w:t>dialogResult</w:t>
-      </w:r>
-      <w:proofErr w:type="spellEnd"/>
-      <w:r>
-        <w:rPr>
-          <w:rFonts w:ascii="Cascadia Code" w:hAnsi="Cascadia Code" w:cs="Cascadia Code"/>
-          <w:color w:val="000000"/>
-          <w:sz w:val="12"/>
-          <w:szCs w:val="12"/>
-        </w:rPr>
-        <w:t xml:space="preserve"> = </w:t>
-      </w:r>
-      <w:proofErr w:type="spellStart"/>
-      <w:r>
-        <w:rPr>
-          <w:rFonts w:ascii="Cascadia Code" w:hAnsi="Cascadia Code" w:cs="Cascadia Code"/>
-          <w:color w:val="000000"/>
-          <w:sz w:val="12"/>
-          <w:szCs w:val="12"/>
-        </w:rPr>
-        <w:t>editorService.ShowDialog</w:t>
-      </w:r>
-      <w:proofErr w:type="spellEnd"/>
-      <w:r>
-        <w:rPr>
-          <w:rFonts w:ascii="Cascadia Code" w:hAnsi="Cascadia Code" w:cs="Cascadia Code"/>
-          <w:color w:val="000000"/>
-          <w:sz w:val="12"/>
-          <w:szCs w:val="12"/>
-        </w:rPr>
-        <w:t>(_</w:t>
-      </w:r>
-      <w:proofErr w:type="spellStart"/>
-      <w:r>
-        <w:rPr>
-          <w:rFonts w:ascii="Cascadia Code" w:hAnsi="Cascadia Code" w:cs="Cascadia Code"/>
-          <w:color w:val="000000"/>
-          <w:sz w:val="12"/>
-          <w:szCs w:val="12"/>
-        </w:rPr>
-        <w:t>customTypeEditorDialog</w:t>
-      </w:r>
-      <w:proofErr w:type="spellEnd"/>
-      <w:proofErr w:type="gramStart"/>
-      <w:r>
-        <w:rPr>
-          <w:rFonts w:ascii="Cascadia Code" w:hAnsi="Cascadia Code" w:cs="Cascadia Code"/>
-          <w:color w:val="000000"/>
-          <w:sz w:val="12"/>
-          <w:szCs w:val="12"/>
-        </w:rPr>
-        <w:t>);</w:t>
-      </w:r>
-      <w:proofErr w:type="gramEnd"/>
-    </w:p>
-    <w:p>
-      <w:pPr>
-        <w:autoSpaceDE w:val="0"/>
-        <w:autoSpaceDN w:val="0"/>
-        <w:adjustRightInd w:val="0"/>
-        <w:spacing w:after="0" w:line="240" w:lineRule="auto"/>
-        <w:rPr>
-          <w:rFonts w:ascii="Cascadia Code" w:hAnsi="Cascadia Code" w:cs="Cascadia Code"/>
-          <w:color w:val="000000"/>
-          <w:sz w:val="12"/>
-          <w:szCs w:val="12"/>
-        </w:rPr>
-      </w:pPr>
-      <w:r>
-        <w:rPr>
-          <w:rFonts w:ascii="Cascadia Code" w:hAnsi="Cascadia Code" w:cs="Cascadia Code"/>
-          <w:color w:val="000000"/>
-          <w:sz w:val="12"/>
-          <w:szCs w:val="12"/>
-        </w:rPr>
-        <w:t xml:space="preserve">            </w:t>
-      </w:r>
-      <w:r>
-        <w:rPr>
-          <w:rFonts w:ascii="Cascadia Code" w:hAnsi="Cascadia Code" w:cs="Cascadia Code"/>
-          <w:color w:val="0000FF"/>
-          <w:sz w:val="12"/>
-          <w:szCs w:val="12"/>
-        </w:rPr>
-        <w:t>if</w:t>
-      </w:r>
-      <w:r>
-        <w:rPr>
-          <w:rFonts w:ascii="Cascadia Code" w:hAnsi="Cascadia Code" w:cs="Cascadia Code"/>
-          <w:color w:val="000000"/>
-          <w:sz w:val="12"/>
-          <w:szCs w:val="12"/>
-        </w:rPr>
-        <w:t xml:space="preserve"> (</w:t>
-      </w:r>
-      <w:proofErr w:type="spellStart"/>
-      <w:r>
-        <w:rPr>
-          <w:rFonts w:ascii="Cascadia Code" w:hAnsi="Cascadia Code" w:cs="Cascadia Code"/>
-          <w:color w:val="000000"/>
-          <w:sz w:val="12"/>
-          <w:szCs w:val="12"/>
-        </w:rPr>
-        <w:t>dialogResult</w:t>
-      </w:r>
-      <w:proofErr w:type="spellEnd"/>
-      <w:r>
-        <w:rPr>
-          <w:rFonts w:ascii="Cascadia Code" w:hAnsi="Cascadia Code" w:cs="Cascadia Code"/>
-          <w:color w:val="000000"/>
-          <w:sz w:val="12"/>
-          <w:szCs w:val="12"/>
-        </w:rPr>
-        <w:t xml:space="preserve"> == </w:t>
-      </w:r>
-      <w:proofErr w:type="spellStart"/>
-      <w:r>
-        <w:rPr>
-          <w:rFonts w:ascii="Cascadia Code" w:hAnsi="Cascadia Code" w:cs="Cascadia Code"/>
-          <w:color w:val="000000"/>
-          <w:sz w:val="12"/>
-          <w:szCs w:val="12"/>
-        </w:rPr>
-        <w:t>DialogResult.OK</w:t>
-      </w:r>
-      <w:proofErr w:type="spellEnd"/>
-      <w:r>
-        <w:rPr>
-          <w:rFonts w:ascii="Cascadia Code" w:hAnsi="Cascadia Code" w:cs="Cascadia Code"/>
-          <w:color w:val="000000"/>
-          <w:sz w:val="12"/>
-          <w:szCs w:val="12"/>
-        </w:rPr>
-        <w:t>)</w:t>
-      </w:r>
-    </w:p>
-    <w:p>
-      <w:pPr>
-        <w:autoSpaceDE w:val="0"/>
-        <w:autoSpaceDN w:val="0"/>
-        <w:adjustRightInd w:val="0"/>
-        <w:spacing w:after="0" w:line="240" w:lineRule="auto"/>
-        <w:rPr>
-          <w:rFonts w:ascii="Cascadia Code" w:hAnsi="Cascadia Code" w:cs="Cascadia Code"/>
-          <w:color w:val="000000"/>
-          <w:sz w:val="12"/>
-          <w:szCs w:val="12"/>
-        </w:rPr>
-      </w:pPr>
-      <w:r>
-        <w:rPr>
-          <w:rFonts w:ascii="Cascadia Code" w:hAnsi="Cascadia Code" w:cs="Cascadia Code"/>
-          <w:color w:val="000000"/>
-          <w:sz w:val="12"/>
-          <w:szCs w:val="12"/>
-        </w:rPr>
-        <w:t xml:space="preserve">            {</w:t>
-      </w:r>
-    </w:p>
-    <w:p>
-      <w:pPr>
-        <w:autoSpaceDE w:val="0"/>
-        <w:autoSpaceDN w:val="0"/>
-        <w:adjustRightInd w:val="0"/>
-        <w:spacing w:after="0" w:line="240" w:lineRule="auto"/>
-        <w:rPr>
-          <w:rFonts w:ascii="Cascadia Code" w:hAnsi="Cascadia Code" w:cs="Cascadia Code"/>
-          <w:color w:val="000000"/>
-          <w:sz w:val="12"/>
-          <w:szCs w:val="12"/>
-        </w:rPr>
-      </w:pPr>
-      <w:r>
-        <w:rPr>
-          <w:rFonts w:ascii="Cascadia Code" w:hAnsi="Cascadia Code" w:cs="Cascadia Code"/>
-          <w:color w:val="000000"/>
-          <w:sz w:val="12"/>
-          <w:szCs w:val="12"/>
-        </w:rPr>
-        <w:t xml:space="preserve">                </w:t>
-      </w:r>
-      <w:r>
-        <w:rPr>
-          <w:rFonts w:ascii="Cascadia Code" w:hAnsi="Cascadia Code" w:cs="Cascadia Code"/>
-          <w:color w:val="008000"/>
-          <w:sz w:val="12"/>
-          <w:szCs w:val="12"/>
-        </w:rPr>
-        <w:t>// By now, the UI of the Editor has asked its (client-side) ViewModel</w:t>
-      </w:r>
-    </w:p>
-    <w:p>
-      <w:pPr>
-        <w:autoSpaceDE w:val="0"/>
-        <w:autoSpaceDN w:val="0"/>
-        <w:adjustRightInd w:val="0"/>
-        <w:spacing w:after="0" w:line="240" w:lineRule="auto"/>
-        <w:rPr>
-          <w:rFonts w:ascii="Cascadia Code" w:hAnsi="Cascadia Code" w:cs="Cascadia Code"/>
-          <w:color w:val="000000"/>
-          <w:sz w:val="12"/>
-          <w:szCs w:val="12"/>
-        </w:rPr>
-      </w:pPr>
-      <w:r>
-        <w:rPr>
-          <w:rFonts w:ascii="Cascadia Code" w:hAnsi="Cascadia Code" w:cs="Cascadia Code"/>
-          <w:color w:val="000000"/>
-          <w:sz w:val="12"/>
-          <w:szCs w:val="12"/>
-        </w:rPr>
-        <w:t xml:space="preserve">                </w:t>
-      </w:r>
-      <w:r>
-        <w:rPr>
-          <w:rFonts w:ascii="Cascadia Code" w:hAnsi="Cascadia Code" w:cs="Cascadia Code"/>
-          <w:color w:val="008000"/>
-          <w:sz w:val="12"/>
-          <w:szCs w:val="12"/>
-        </w:rPr>
-        <w:t>// to run the code which updates the property value. It passes the data to</w:t>
-      </w:r>
-    </w:p>
-    <w:p>
-      <w:pPr>
-        <w:autoSpaceDE w:val="0"/>
-        <w:autoSpaceDN w:val="0"/>
-        <w:adjustRightInd w:val="0"/>
-        <w:spacing w:after="0" w:line="240" w:lineRule="auto"/>
-        <w:rPr>
-          <w:rFonts w:ascii="Cascadia Code" w:hAnsi="Cascadia Code" w:cs="Cascadia Code"/>
-          <w:color w:val="000000"/>
-          <w:sz w:val="12"/>
-          <w:szCs w:val="12"/>
-        </w:rPr>
-      </w:pPr>
-      <w:r>
-        <w:rPr>
-          <w:rFonts w:ascii="Cascadia Code" w:hAnsi="Cascadia Code" w:cs="Cascadia Code"/>
-          <w:color w:val="000000"/>
-          <w:sz w:val="12"/>
-          <w:szCs w:val="12"/>
-        </w:rPr>
-        <w:t xml:space="preserve">                </w:t>
-      </w:r>
-      <w:r>
-        <w:rPr>
-          <w:rFonts w:ascii="Cascadia Code" w:hAnsi="Cascadia Code" w:cs="Cascadia Code"/>
-          <w:color w:val="008000"/>
-          <w:sz w:val="12"/>
-          <w:szCs w:val="12"/>
-        </w:rPr>
-        <w:t>// the server, which in turn updates the server-side ViewModel.</w:t>
-      </w:r>
-    </w:p>
-    <w:p>
-      <w:pPr>
-        <w:autoSpaceDE w:val="0"/>
-        <w:autoSpaceDN w:val="0"/>
-        <w:adjustRightInd w:val="0"/>
-        <w:spacing w:after="0" w:line="240" w:lineRule="auto"/>
-        <w:rPr>
-          <w:rFonts w:ascii="Cascadia Code" w:hAnsi="Cascadia Code" w:cs="Cascadia Code"/>
-          <w:color w:val="000000"/>
-          <w:sz w:val="12"/>
-          <w:szCs w:val="12"/>
-        </w:rPr>
-      </w:pPr>
-      <w:r>
-        <w:rPr>
-          <w:rFonts w:ascii="Cascadia Code" w:hAnsi="Cascadia Code" w:cs="Cascadia Code"/>
-          <w:color w:val="000000"/>
-          <w:sz w:val="12"/>
-          <w:szCs w:val="12"/>
-        </w:rPr>
-        <w:t xml:space="preserve">                </w:t>
-      </w:r>
-      <w:r>
-        <w:rPr>
-          <w:rFonts w:ascii="Cascadia Code" w:hAnsi="Cascadia Code" w:cs="Cascadia Code"/>
-          <w:color w:val="008000"/>
-          <w:sz w:val="12"/>
-          <w:szCs w:val="12"/>
-        </w:rPr>
-        <w:t>// When it's time to return the value from the client-side ViewModel back to the</w:t>
-      </w:r>
-    </w:p>
-    <w:p>
-      <w:pPr>
-        <w:autoSpaceDE w:val="0"/>
-        <w:autoSpaceDN w:val="0"/>
-        <w:adjustRightInd w:val="0"/>
-        <w:spacing w:after="0" w:line="240" w:lineRule="auto"/>
-        <w:rPr>
-          <w:rFonts w:ascii="Cascadia Code" w:hAnsi="Cascadia Code" w:cs="Cascadia Code"/>
-          <w:color w:val="000000"/>
-          <w:sz w:val="12"/>
-          <w:szCs w:val="12"/>
-        </w:rPr>
-      </w:pPr>
-      <w:r>
-        <w:rPr>
-          <w:rFonts w:ascii="Cascadia Code" w:hAnsi="Cascadia Code" w:cs="Cascadia Code"/>
-          <w:color w:val="000000"/>
-          <w:sz w:val="12"/>
-          <w:szCs w:val="12"/>
-        </w:rPr>
-        <w:t xml:space="preserve">                </w:t>
-      </w:r>
-      <w:r>
-        <w:rPr>
-          <w:rFonts w:ascii="Cascadia Code" w:hAnsi="Cascadia Code" w:cs="Cascadia Code"/>
-          <w:color w:val="008000"/>
-          <w:sz w:val="12"/>
-          <w:szCs w:val="12"/>
-        </w:rPr>
-        <w:t xml:space="preserve">// Property Browser (which has called the </w:t>
-      </w:r>
-      <w:proofErr w:type="spellStart"/>
-      <w:r>
-        <w:rPr>
-          <w:rFonts w:ascii="Cascadia Code" w:hAnsi="Cascadia Code" w:cs="Cascadia Code"/>
-          <w:color w:val="008000"/>
-          <w:sz w:val="12"/>
-          <w:szCs w:val="12"/>
-        </w:rPr>
-        <w:t>TypeEditor</w:t>
-      </w:r>
-      <w:proofErr w:type="spellEnd"/>
-      <w:r>
-        <w:rPr>
-          <w:rFonts w:ascii="Cascadia Code" w:hAnsi="Cascadia Code" w:cs="Cascadia Code"/>
-          <w:color w:val="008000"/>
-          <w:sz w:val="12"/>
-          <w:szCs w:val="12"/>
-        </w:rPr>
-        <w:t xml:space="preserve"> in the first place), the client-side</w:t>
-      </w:r>
-    </w:p>
-    <w:p>
-      <w:pPr>
-        <w:autoSpaceDE w:val="0"/>
-        <w:autoSpaceDN w:val="0"/>
-        <w:adjustRightInd w:val="0"/>
-        <w:spacing w:after="0" w:line="240" w:lineRule="auto"/>
-        <w:rPr>
-          <w:rFonts w:ascii="Cascadia Code" w:hAnsi="Cascadia Code" w:cs="Cascadia Code"/>
-          <w:color w:val="000000"/>
-          <w:sz w:val="12"/>
-          <w:szCs w:val="12"/>
-        </w:rPr>
-      </w:pPr>
-      <w:r>
-        <w:rPr>
-          <w:rFonts w:ascii="Cascadia Code" w:hAnsi="Cascadia Code" w:cs="Cascadia Code"/>
-          <w:color w:val="000000"/>
-          <w:sz w:val="12"/>
-          <w:szCs w:val="12"/>
-        </w:rPr>
-        <w:t xml:space="preserve">                </w:t>
-      </w:r>
-      <w:r>
-        <w:rPr>
-          <w:rFonts w:ascii="Cascadia Code" w:hAnsi="Cascadia Code" w:cs="Cascadia Code"/>
-          <w:color w:val="008000"/>
-          <w:sz w:val="12"/>
-          <w:szCs w:val="12"/>
-        </w:rPr>
-        <w:t xml:space="preserve">// ViewModel accesses its </w:t>
-      </w:r>
-      <w:proofErr w:type="spellStart"/>
-      <w:r>
-        <w:rPr>
-          <w:rFonts w:ascii="Cascadia Code" w:hAnsi="Cascadia Code" w:cs="Cascadia Code"/>
-          <w:color w:val="008000"/>
-          <w:sz w:val="12"/>
-          <w:szCs w:val="12"/>
-        </w:rPr>
-        <w:t>PropertyStore</w:t>
-      </w:r>
-      <w:proofErr w:type="spellEnd"/>
-      <w:r>
-        <w:rPr>
-          <w:rFonts w:ascii="Cascadia Code" w:hAnsi="Cascadia Code" w:cs="Cascadia Code"/>
-          <w:color w:val="008000"/>
-          <w:sz w:val="12"/>
-          <w:szCs w:val="12"/>
-        </w:rPr>
-        <w:t xml:space="preserve"> property, which in turn gets the required </w:t>
-      </w:r>
-      <w:proofErr w:type="spellStart"/>
-      <w:r>
-        <w:rPr>
-          <w:rFonts w:ascii="Cascadia Code" w:hAnsi="Cascadia Code" w:cs="Cascadia Code"/>
-          <w:color w:val="008000"/>
-          <w:sz w:val="12"/>
-          <w:szCs w:val="12"/>
-        </w:rPr>
-        <w:t>PropertyStore</w:t>
-      </w:r>
-      <w:proofErr w:type="spellEnd"/>
-    </w:p>
-    <w:p>
-      <w:pPr>
-        <w:autoSpaceDE w:val="0"/>
-        <w:autoSpaceDN w:val="0"/>
-        <w:adjustRightInd w:val="0"/>
-        <w:spacing w:after="0" w:line="240" w:lineRule="auto"/>
-        <w:rPr>
-          <w:rFonts w:ascii="Cascadia Code" w:hAnsi="Cascadia Code" w:cs="Cascadia Code"/>
-          <w:color w:val="000000"/>
-          <w:sz w:val="12"/>
-          <w:szCs w:val="12"/>
-        </w:rPr>
-      </w:pPr>
-      <w:r>
-        <w:rPr>
-          <w:rFonts w:ascii="Cascadia Code" w:hAnsi="Cascadia Code" w:cs="Cascadia Code"/>
-          <w:color w:val="000000"/>
-          <w:sz w:val="12"/>
-          <w:szCs w:val="12"/>
-        </w:rPr>
-        <w:t xml:space="preserve">                </w:t>
-      </w:r>
-      <w:r>
-        <w:rPr>
-          <w:rFonts w:ascii="Cascadia Code" w:hAnsi="Cascadia Code" w:cs="Cascadia Code"/>
-          <w:color w:val="008000"/>
-          <w:sz w:val="12"/>
-          <w:szCs w:val="12"/>
-        </w:rPr>
-        <w:t>// proxy object directly from the server-side ViewModel.</w:t>
-      </w:r>
-    </w:p>
-    <w:p>
-      <w:pPr>
-        <w:autoSpaceDE w:val="0"/>
-        <w:autoSpaceDN w:val="0"/>
-        <w:adjustRightInd w:val="0"/>
-        <w:spacing w:after="0" w:line="240" w:lineRule="auto"/>
-        <w:rPr>
-          <w:rFonts w:ascii="Cascadia Code" w:hAnsi="Cascadia Code" w:cs="Cascadia Code"/>
-          <w:color w:val="000000"/>
-          <w:sz w:val="12"/>
-          <w:szCs w:val="12"/>
-        </w:rPr>
-      </w:pPr>
-      <w:r>
-        <w:rPr>
-          <w:rFonts w:ascii="Cascadia Code" w:hAnsi="Cascadia Code" w:cs="Cascadia Code"/>
-          <w:color w:val="000000"/>
-          <w:sz w:val="12"/>
-          <w:szCs w:val="12"/>
-        </w:rPr>
-        <w:t xml:space="preserve">                value = </w:t>
-      </w:r>
-      <w:proofErr w:type="spellStart"/>
-      <w:r>
-        <w:rPr>
-          <w:rFonts w:ascii="Cascadia Code" w:hAnsi="Cascadia Code" w:cs="Cascadia Code"/>
-          <w:color w:val="000000"/>
-          <w:sz w:val="12"/>
-          <w:szCs w:val="12"/>
-        </w:rPr>
-        <w:t>viewModelClient.</w:t>
-      </w:r>
-      <w:proofErr w:type="gramStart"/>
-      <w:r>
-        <w:rPr>
-          <w:rFonts w:ascii="Cascadia Code" w:hAnsi="Cascadia Code" w:cs="Cascadia Code"/>
-          <w:color w:val="000000"/>
-          <w:sz w:val="12"/>
-          <w:szCs w:val="12"/>
-        </w:rPr>
-        <w:t>PropertyStore</w:t>
-      </w:r>
-      <w:proofErr w:type="spellEnd"/>
-      <w:r>
-        <w:rPr>
-          <w:rFonts w:ascii="Cascadia Code" w:hAnsi="Cascadia Code" w:cs="Cascadia Code"/>
-          <w:color w:val="000000"/>
-          <w:sz w:val="12"/>
-          <w:szCs w:val="12"/>
-        </w:rPr>
-        <w:t>;</w:t>
-      </w:r>
-      <w:proofErr w:type="gramEnd"/>
-    </w:p>
-    <w:p>
-      <w:pPr>
-        <w:autoSpaceDE w:val="0"/>
-        <w:autoSpaceDN w:val="0"/>
-        <w:adjustRightInd w:val="0"/>
-        <w:spacing w:after="0" w:line="240" w:lineRule="auto"/>
-        <w:rPr>
-          <w:rFonts w:ascii="Cascadia Code" w:hAnsi="Cascadia Code" w:cs="Cascadia Code"/>
-          <w:color w:val="000000"/>
-          <w:sz w:val="12"/>
-          <w:szCs w:val="12"/>
-        </w:rPr>
-      </w:pPr>
-      <w:r>
-        <w:rPr>
-          <w:rFonts w:ascii="Cascadia Code" w:hAnsi="Cascadia Code" w:cs="Cascadia Code"/>
-          <w:color w:val="000000"/>
-          <w:sz w:val="12"/>
-          <w:szCs w:val="12"/>
-        </w:rPr>
-        <w:t xml:space="preserve">            }</w:t>
+        <w:t xml:space="preserve">model’s </w:t>
+      </w:r>
+      <w:proofErr w:type="spellStart"/>
+      <w:r>
+        <w:rPr>
+          <w:rStyle w:val="VerbatimChar"/>
+        </w:rPr>
+        <w:t>P</w:t>
+      </w:r>
+      <w:r>
+        <w:rPr>
+          <w:rStyle w:val="VerbatimChar"/>
+        </w:rPr>
+        <w:t>ropertyStore</w:t>
+      </w:r>
+      <w:proofErr w:type="spellEnd"/>
+      <w:r>
+        <w:t xml:space="preserve"> content directly. And the proxy object is what we need here: Again, since the client doesn’t know the type, it can only deal with the proxy objects which point and represent the server types instead.</w:t>
       </w:r>
     </w:p>
     <w:p/>
-    <w:p>
-      <w:pPr>
-        <w:pStyle w:val="ListParagraph"/>
-      </w:pPr>
-      <w:r>
-        <w:t>The `</w:t>
-      </w:r>
-      <w:proofErr w:type="spellStart"/>
-      <w:r>
-        <w:t>PropertyStore</w:t>
-      </w:r>
-      <w:proofErr w:type="spellEnd"/>
-      <w:r>
-        <w:t>` property of the `</w:t>
-      </w:r>
-      <w:proofErr w:type="spellStart"/>
-      <w:r>
-        <w:t>ViewModelClient</w:t>
-      </w:r>
-      <w:proofErr w:type="spellEnd"/>
-      <w:r>
-        <w:t xml:space="preserve">` doesn’t have a dedicated backing field to hold the value. Rather, it uses the infrastructure of the </w:t>
-      </w:r>
-      <w:r>
-        <w:t>p</w:t>
-      </w:r>
-      <w:r>
-        <w:t>roxy to communicate with the server-side view</w:t>
-      </w:r>
-      <w:r>
-        <w:t xml:space="preserve"> </w:t>
-      </w:r>
-      <w:r>
-        <w:t>model to get the just created proxy of the server-side view</w:t>
-      </w:r>
-      <w:r>
-        <w:t xml:space="preserve"> </w:t>
-      </w:r>
-      <w:r>
-        <w:t xml:space="preserve">model’s </w:t>
-      </w:r>
-      <w:r>
-        <w:t>`</w:t>
-      </w:r>
-      <w:proofErr w:type="spellStart"/>
-      <w:r>
-        <w:t>P</w:t>
-      </w:r>
-      <w:r>
-        <w:t>ropertyStore</w:t>
-      </w:r>
-      <w:proofErr w:type="spellEnd"/>
-      <w:r>
-        <w:t>`</w:t>
-      </w:r>
-      <w:r>
-        <w:t xml:space="preserve"> content directly. And the proxy object is what we need here: Again, since the client doesn’t know the type, it can only deal with the proxy objects which point and represent the server types instead.</w:t>
-      </w:r>
-    </w:p>
-    <w:p>
-      <w:pPr>
-        <w:pStyle w:val="Heading1"/>
-      </w:pPr>
-      <w:r>
-        <w:t>Extending the solution by additional type editors</w:t>
-      </w:r>
-    </w:p>
-    <w:p>
-      <w:r>
-        <w:t>(TBD.)</w:t>
-      </w:r>
-    </w:p>
-    <w:p/>
-    <w:p>
-      <w:r>
-        <w:t xml:space="preserve"> </w:t>
-      </w:r>
-    </w:p>
     <w:sectPr>
       <w:pgSz w:w="12240" w:h="15840"/>
       <w:pgMar w:top="1440" w:right="1440" w:bottom="1440" w:left="1440" w:header="720" w:footer="720" w:gutter="0"/>
@@ -2490,6 +4233,118 @@
 <file path=word/numbering.xml><?xml version="1.0" encoding="utf-8"?>
 <w:numbering xmlns:wpc="http://schemas.microsoft.com/office/word/2010/wordprocessingCanvas" xmlns:cx="http://schemas.microsoft.com/office/drawing/2014/chartex" xmlns:cx1="http://schemas.microsoft.com/office/drawing/2015/9/8/chartex" xmlns:cx2="http://schemas.microsoft.com/office/drawing/2015/10/21/chartex" xmlns:cx3="http://schemas.microsoft.com/office/drawing/2016/5/9/chartex" xmlns:cx4="http://schemas.microsoft.com/office/drawing/2016/5/10/chartex" xmlns:cx5="http://schemas.microsoft.com/office/drawing/2016/5/11/chartex" xmlns:cx6="http://schemas.microsoft.com/office/drawing/2016/5/12/chartex" xmlns:cx7="http://schemas.microsoft.com/office/drawing/2016/5/13/chartex" xmlns:cx8="http://schemas.microsoft.com/office/drawing/2016/5/14/chartex" xmlns:mc="http://schemas.openxmlformats.org/markup-compatibility/2006" xmlns:aink="http://schemas.microsoft.com/office/drawing/2016/ink" xmlns:am3d="http://schemas.microsoft.com/office/drawing/2017/model3d" xmlns:o="urn:schemas-microsoft-com:office:office" xmlns:oel="http://schemas.microsoft.com/office/2019/extlst" xmlns:r="http://schemas.openxmlformats.org/officeDocument/2006/relationships" xmlns:m="http://schemas.openxmlformats.org/officeDocument/2006/math" xmlns:v="urn:schemas-microsoft-com:vml" xmlns:wp14="http://schemas.microsoft.com/office/word/2010/wordprocessingDrawing" xmlns:wp="http://schemas.openxmlformats.org/drawingml/2006/wordprocessingDrawing" xmlns:w10="urn:schemas-microsoft-com:office:word" xmlns:w="http://schemas.openxmlformats.org/wordprocessingml/2006/main" xmlns:w14="http://schemas.microsoft.com/office/word/2010/wordml" xmlns:w15="http://schemas.microsoft.com/office/word/2012/wordml" xmlns:w16cex="http://schemas.microsoft.com/office/word/2018/wordml/cex" xmlns:w16cid="http://schemas.microsoft.com/office/word/2016/wordml/cid" xmlns:w16="http://schemas.microsoft.com/office/word/2018/wordml" xmlns:w16sdtdh="http://schemas.microsoft.com/office/word/2020/wordml/sdtdatahash" xmlns:w16se="http://schemas.microsoft.com/office/word/2015/wordml/symex" xmlns:wpg="http://schemas.microsoft.com/office/word/2010/wordprocessingGroup" xmlns:wpi="http://schemas.microsoft.com/office/word/2010/wordprocessingInk" xmlns:wne="http://schemas.microsoft.com/office/word/2006/wordml" xmlns:wps="http://schemas.microsoft.com/office/word/2010/wordprocessingShape" mc:Ignorable="w14 w15 w16se w16cid w16 w16cex w16sdtdh wp14">
   <w:abstractNum w:abstractNumId="0" w15:restartNumberingAfterBreak="0">
+    <w:nsid w:val="0B560C0A"/>
+    <w:multiLevelType w:val="hybridMultilevel"/>
+    <w:tmpl w:val="53D8E128"/>
+    <w:lvl w:ilvl="0" w:tplc="4ADAF35A">
+      <w:numFmt w:val="bullet"/>
+      <w:lvlText w:val=""/>
+      <w:lvlJc w:val="left"/>
+      <w:pPr>
+        <w:ind w:left="720" w:hanging="360"/>
+      </w:pPr>
+      <w:rPr>
+        <w:rFonts w:ascii="Symbol" w:eastAsiaTheme="minorHAnsi" w:hAnsi="Symbol" w:cstheme="minorBidi" w:hint="default"/>
+      </w:rPr>
+    </w:lvl>
+    <w:lvl w:ilvl="1" w:tplc="04090003">
+      <w:start w:val="1"/>
+      <w:numFmt w:val="bullet"/>
+      <w:lvlText w:val="o"/>
+      <w:lvlJc w:val="left"/>
+      <w:pPr>
+        <w:ind w:left="1440" w:hanging="360"/>
+      </w:pPr>
+      <w:rPr>
+        <w:rFonts w:ascii="Courier New" w:hAnsi="Courier New" w:cs="Courier New" w:hint="default"/>
+      </w:rPr>
+    </w:lvl>
+    <w:lvl w:ilvl="2" w:tplc="04090005" w:tentative="1">
+      <w:start w:val="1"/>
+      <w:numFmt w:val="bullet"/>
+      <w:lvlText w:val=""/>
+      <w:lvlJc w:val="left"/>
+      <w:pPr>
+        <w:ind w:left="2160" w:hanging="360"/>
+      </w:pPr>
+      <w:rPr>
+        <w:rFonts w:ascii="Wingdings" w:hAnsi="Wingdings" w:hint="default"/>
+      </w:rPr>
+    </w:lvl>
+    <w:lvl w:ilvl="3" w:tplc="04090001" w:tentative="1">
+      <w:start w:val="1"/>
+      <w:numFmt w:val="bullet"/>
+      <w:lvlText w:val=""/>
+      <w:lvlJc w:val="left"/>
+      <w:pPr>
+        <w:ind w:left="2880" w:hanging="360"/>
+      </w:pPr>
+      <w:rPr>
+        <w:rFonts w:ascii="Symbol" w:hAnsi="Symbol" w:hint="default"/>
+      </w:rPr>
+    </w:lvl>
+    <w:lvl w:ilvl="4" w:tplc="04090003" w:tentative="1">
+      <w:start w:val="1"/>
+      <w:numFmt w:val="bullet"/>
+      <w:lvlText w:val="o"/>
+      <w:lvlJc w:val="left"/>
+      <w:pPr>
+        <w:ind w:left="3600" w:hanging="360"/>
+      </w:pPr>
+      <w:rPr>
+        <w:rFonts w:ascii="Courier New" w:hAnsi="Courier New" w:cs="Courier New" w:hint="default"/>
+      </w:rPr>
+    </w:lvl>
+    <w:lvl w:ilvl="5" w:tplc="04090005" w:tentative="1">
+      <w:start w:val="1"/>
+      <w:numFmt w:val="bullet"/>
+      <w:lvlText w:val=""/>
+      <w:lvlJc w:val="left"/>
+      <w:pPr>
+        <w:ind w:left="4320" w:hanging="360"/>
+      </w:pPr>
+      <w:rPr>
+        <w:rFonts w:ascii="Wingdings" w:hAnsi="Wingdings" w:hint="default"/>
+      </w:rPr>
+    </w:lvl>
+    <w:lvl w:ilvl="6" w:tplc="04090001" w:tentative="1">
+      <w:start w:val="1"/>
+      <w:numFmt w:val="bullet"/>
+      <w:lvlText w:val=""/>
+      <w:lvlJc w:val="left"/>
+      <w:pPr>
+        <w:ind w:left="5040" w:hanging="360"/>
+      </w:pPr>
+      <w:rPr>
+        <w:rFonts w:ascii="Symbol" w:hAnsi="Symbol" w:hint="default"/>
+      </w:rPr>
+    </w:lvl>
+    <w:lvl w:ilvl="7" w:tplc="04090003" w:tentative="1">
+      <w:start w:val="1"/>
+      <w:numFmt w:val="bullet"/>
+      <w:lvlText w:val="o"/>
+      <w:lvlJc w:val="left"/>
+      <w:pPr>
+        <w:ind w:left="5760" w:hanging="360"/>
+      </w:pPr>
+      <w:rPr>
+        <w:rFonts w:ascii="Courier New" w:hAnsi="Courier New" w:cs="Courier New" w:hint="default"/>
+      </w:rPr>
+    </w:lvl>
+    <w:lvl w:ilvl="8" w:tplc="04090005" w:tentative="1">
+      <w:start w:val="1"/>
+      <w:numFmt w:val="bullet"/>
+      <w:lvlText w:val=""/>
+      <w:lvlJc w:val="left"/>
+      <w:pPr>
+        <w:ind w:left="6480" w:hanging="360"/>
+      </w:pPr>
+      <w:rPr>
+        <w:rFonts w:ascii="Wingdings" w:hAnsi="Wingdings" w:hint="default"/>
+      </w:rPr>
+    </w:lvl>
+  </w:abstractNum>
+  <w:abstractNum w:abstractNumId="1" w15:restartNumberingAfterBreak="0">
     <w:nsid w:val="38317CF6"/>
     <w:multiLevelType w:val="hybridMultilevel"/>
     <w:tmpl w:val="87F2C330"/>
@@ -2602,7 +4457,7 @@
       </w:rPr>
     </w:lvl>
   </w:abstractNum>
-  <w:abstractNum w:abstractNumId="1" w15:restartNumberingAfterBreak="0">
+  <w:abstractNum w:abstractNumId="2" w15:restartNumberingAfterBreak="0">
     <w:nsid w:val="5D1A7FC5"/>
     <w:multiLevelType w:val="hybridMultilevel"/>
     <w:tmpl w:val="038C5C4A"/>
@@ -2715,9 +4570,12 @@
     </w:lvl>
   </w:abstractNum>
   <w:num w:numId="1" w16cid:durableId="939482671">
+    <w:abstractNumId w:val="2"/>
+  </w:num>
+  <w:num w:numId="2" w16cid:durableId="1832478217">
     <w:abstractNumId w:val="1"/>
   </w:num>
-  <w:num w:numId="2" w16cid:durableId="1832478217">
+  <w:num w:numId="3" w16cid:durableId="573204163">
     <w:abstractNumId w:val="0"/>
   </w:num>
 </w:numbering>
@@ -3143,9 +5001,32 @@
       <w:szCs w:val="32"/>
     </w:rPr>
   </w:style>
+  <w:style w:type="paragraph" w:styleId="Heading2">
+    <w:name w:val="heading 2"/>
+    <w:basedOn w:val="Normal"/>
+    <w:next w:val="Normal"/>
+    <w:link w:val="Heading2Char"/>
+    <w:uiPriority w:val="9"/>
+    <w:unhideWhenUsed/>
+    <w:qFormat/>
+    <w:rsid w:val="001171ED"/>
+    <w:pPr>
+      <w:keepNext/>
+      <w:keepLines/>
+      <w:spacing w:before="40" w:after="0"/>
+      <w:outlineLvl w:val="1"/>
+    </w:pPr>
+    <w:rPr>
+      <w:rFonts w:asciiTheme="majorHAnsi" w:eastAsiaTheme="majorEastAsia" w:hAnsiTheme="majorHAnsi" w:cstheme="majorBidi"/>
+      <w:color w:val="2F5496" w:themeColor="accent1" w:themeShade="BF"/>
+      <w:sz w:val="26"/>
+      <w:szCs w:val="26"/>
+    </w:rPr>
+  </w:style>
   <w:style w:type="character" w:default="1" w:styleId="DefaultParagraphFont">
     <w:name w:val="Default Paragraph Font"/>
     <w:uiPriority w:val="1"/>
+    <w:semiHidden/>
     <w:unhideWhenUsed/>
   </w:style>
   <w:style w:type="table" w:default="1" w:styleId="TableNormal">
@@ -3248,6 +5129,52 @@
     <w:rPr>
       <w:color w:val="605E5C"/>
       <w:shd w:val="clear" w:color="auto" w:fill="E1DFDD"/>
+    </w:rPr>
+  </w:style>
+  <w:style w:type="character" w:customStyle="1" w:styleId="Heading2Char">
+    <w:name w:val="Heading 2 Char"/>
+    <w:basedOn w:val="DefaultParagraphFont"/>
+    <w:link w:val="Heading2"/>
+    <w:uiPriority w:val="9"/>
+    <w:rsid w:val="001171ED"/>
+    <w:rPr>
+      <w:rFonts w:asciiTheme="majorHAnsi" w:eastAsiaTheme="majorEastAsia" w:hAnsiTheme="majorHAnsi" w:cstheme="majorBidi"/>
+      <w:color w:val="2F5496" w:themeColor="accent1" w:themeShade="BF"/>
+      <w:sz w:val="26"/>
+      <w:szCs w:val="26"/>
+    </w:rPr>
+  </w:style>
+  <w:style w:type="paragraph" w:customStyle="1" w:styleId="SourceCode">
+    <w:name w:val="Source Code"/>
+    <w:basedOn w:val="Normal"/>
+    <w:next w:val="Normal"/>
+    <w:link w:val="SourceCodeChar"/>
+    <w:qFormat/>
+    <w:rsid w:val="00FB0FD3"/>
+    <w:rPr>
+      <w:rFonts w:ascii="Consolas" w:hAnsi="Consolas"/>
+      <w:sz w:val="16"/>
+      <w:szCs w:val="16"/>
+    </w:rPr>
+  </w:style>
+  <w:style w:type="character" w:customStyle="1" w:styleId="SourceCodeChar">
+    <w:name w:val="Source Code Char"/>
+    <w:basedOn w:val="DefaultParagraphFont"/>
+    <w:link w:val="SourceCode"/>
+    <w:rsid w:val="00FB0FD3"/>
+    <w:rPr>
+      <w:rFonts w:ascii="Consolas" w:hAnsi="Consolas"/>
+      <w:sz w:val="16"/>
+      <w:szCs w:val="16"/>
+    </w:rPr>
+  </w:style>
+  <w:style w:type="character" w:customStyle="1" w:styleId="VerbatimChar">
+    <w:name w:val="Verbatim Char"/>
+    <w:basedOn w:val="DefaultParagraphFont"/>
+    <w:qFormat/>
+    <w:rsid w:val="00FB0FD3"/>
+    <w:rPr>
+      <w:rFonts w:ascii="Consolas" w:hAnsi="Consolas"/>
     </w:rPr>
   </w:style>
 </w:styles>

</xml_diff>